<commit_message>
Disable buttons if they cannot be used
</commit_message>
<xml_diff>
--- a/docs/Artinfuser Harmony rules.docx
+++ b/docs/Artinfuser Harmony rules.docx
@@ -606,8 +606,6 @@
               </w:rPr>
               <w:t>Anticipation</w:t>
             </w:r>
-            <w:bookmarkStart w:id="0" w:name="_GoBack"/>
-            <w:bookmarkEnd w:id="0"/>
             <w:r>
               <w:rPr>
                 <w:noProof/>
@@ -1900,130 +1898,130 @@
           <w:lang w:val="en-US"/>
         </w:rPr>
       </w:pPr>
-      <w:bookmarkStart w:id="1" w:name="_Toc29169195"/>
+      <w:bookmarkStart w:id="0" w:name="_Toc29169195"/>
       <w:r>
         <w:rPr>
           <w:lang w:val="en-US"/>
         </w:rPr>
         <w:t>Color legend</w:t>
       </w:r>
+      <w:bookmarkEnd w:id="0"/>
+    </w:p>
+    <w:p>
+      <w:pPr>
+        <w:rPr>
+          <w:u w:val="thick" w:color="FF0000"/>
+        </w:rPr>
+      </w:pPr>
+      <w:r>
+        <w:tab/>
+      </w:r>
+      <w:r>
+        <w:rPr>
+          <w:u w:val="thick" w:color="FF0000"/>
+        </w:rPr>
+        <w:t>High priority</w:t>
+      </w:r>
+      <w:r>
+        <w:rPr>
+          <w:u w:val="thick" w:color="FF0000"/>
+        </w:rPr>
+        <w:t xml:space="preserve"> rule</w:t>
+      </w:r>
+      <w:r>
+        <w:rPr>
+          <w:u w:val="thick" w:color="FF0000"/>
+        </w:rPr>
+        <w:t xml:space="preserve"> – should not be violated.</w:t>
+      </w:r>
+    </w:p>
+    <w:p>
+      <w:pPr>
+        <w:rPr>
+          <w:u w:val="thick" w:color="FFC000" w:themeColor="accent4"/>
+        </w:rPr>
+      </w:pPr>
+      <w:r>
+        <w:tab/>
+      </w:r>
+      <w:r>
+        <w:rPr>
+          <w:u w:val="thick" w:color="FFC000" w:themeColor="accent4"/>
+        </w:rPr>
+        <w:t xml:space="preserve">Medium </w:t>
+      </w:r>
+      <w:r>
+        <w:rPr>
+          <w:u w:val="thick" w:color="FFC000" w:themeColor="accent4"/>
+        </w:rPr>
+        <w:t xml:space="preserve">priority </w:t>
+      </w:r>
+      <w:r>
+        <w:rPr>
+          <w:u w:val="thick" w:color="FFC000" w:themeColor="accent4"/>
+        </w:rPr>
+        <w:t>rule</w:t>
+      </w:r>
+      <w:r>
+        <w:rPr>
+          <w:u w:val="thick" w:color="FFC000" w:themeColor="accent4"/>
+        </w:rPr>
+        <w:t xml:space="preserve"> – generally recommended not to violate, but special cases should be cons</w:t>
+      </w:r>
+      <w:r>
+        <w:rPr>
+          <w:u w:val="thick" w:color="FFC000" w:themeColor="accent4"/>
+        </w:rPr>
+        <w:t>u</w:t>
+      </w:r>
+      <w:r>
+        <w:rPr>
+          <w:u w:val="thick" w:color="FFC000" w:themeColor="accent4"/>
+        </w:rPr>
+        <w:t>lted with professor.</w:t>
+      </w:r>
+    </w:p>
+    <w:p>
+      <w:pPr>
+        <w:rPr>
+          <w:u w:val="thick" w:color="00B050"/>
+        </w:rPr>
+      </w:pPr>
+      <w:r>
+        <w:tab/>
+      </w:r>
+      <w:r>
+        <w:rPr>
+          <w:u w:val="thick" w:color="00B050"/>
+        </w:rPr>
+        <w:t>Low priority</w:t>
+      </w:r>
+      <w:r>
+        <w:rPr>
+          <w:u w:val="thick" w:color="00B050"/>
+        </w:rPr>
+        <w:t xml:space="preserve"> rule</w:t>
+      </w:r>
+      <w:r>
+        <w:rPr>
+          <w:u w:val="thick" w:color="00B050"/>
+        </w:rPr>
+        <w:t xml:space="preserve"> – </w:t>
+      </w:r>
+      <w:r>
+        <w:rPr>
+          <w:u w:val="thick" w:color="00B050"/>
+        </w:rPr>
+        <w:t xml:space="preserve">sometimes following this rule can increase quality of </w:t>
+      </w:r>
+      <w:bookmarkStart w:id="1" w:name="_Hlk27948370"/>
+      <w:r>
+        <w:rPr>
+          <w:u w:val="thick" w:color="00B050"/>
+        </w:rPr>
+        <w:t>ex</w:t>
+      </w:r>
       <w:bookmarkEnd w:id="1"/>
-    </w:p>
-    <w:p>
-      <w:pPr>
-        <w:rPr>
-          <w:u w:val="thick" w:color="FF0000"/>
-        </w:rPr>
-      </w:pPr>
-      <w:r>
-        <w:tab/>
-      </w:r>
-      <w:r>
-        <w:rPr>
-          <w:u w:val="thick" w:color="FF0000"/>
-        </w:rPr>
-        <w:t>High priority</w:t>
-      </w:r>
-      <w:r>
-        <w:rPr>
-          <w:u w:val="thick" w:color="FF0000"/>
-        </w:rPr>
-        <w:t xml:space="preserve"> rule</w:t>
-      </w:r>
-      <w:r>
-        <w:rPr>
-          <w:u w:val="thick" w:color="FF0000"/>
-        </w:rPr>
-        <w:t xml:space="preserve"> – should not be violated.</w:t>
-      </w:r>
-    </w:p>
-    <w:p>
-      <w:pPr>
-        <w:rPr>
-          <w:u w:val="thick" w:color="FFC000" w:themeColor="accent4"/>
-        </w:rPr>
-      </w:pPr>
-      <w:r>
-        <w:tab/>
-      </w:r>
-      <w:r>
-        <w:rPr>
-          <w:u w:val="thick" w:color="FFC000" w:themeColor="accent4"/>
-        </w:rPr>
-        <w:t xml:space="preserve">Medium </w:t>
-      </w:r>
-      <w:r>
-        <w:rPr>
-          <w:u w:val="thick" w:color="FFC000" w:themeColor="accent4"/>
-        </w:rPr>
-        <w:t xml:space="preserve">priority </w:t>
-      </w:r>
-      <w:r>
-        <w:rPr>
-          <w:u w:val="thick" w:color="FFC000" w:themeColor="accent4"/>
-        </w:rPr>
-        <w:t>rule</w:t>
-      </w:r>
-      <w:r>
-        <w:rPr>
-          <w:u w:val="thick" w:color="FFC000" w:themeColor="accent4"/>
-        </w:rPr>
-        <w:t xml:space="preserve"> – generally recommended not to violate, but special cases should be cons</w:t>
-      </w:r>
-      <w:r>
-        <w:rPr>
-          <w:u w:val="thick" w:color="FFC000" w:themeColor="accent4"/>
-        </w:rPr>
-        <w:t>u</w:t>
-      </w:r>
-      <w:r>
-        <w:rPr>
-          <w:u w:val="thick" w:color="FFC000" w:themeColor="accent4"/>
-        </w:rPr>
-        <w:t>lted with professor.</w:t>
-      </w:r>
-    </w:p>
-    <w:p>
-      <w:pPr>
-        <w:rPr>
-          <w:u w:val="thick" w:color="00B050"/>
-        </w:rPr>
-      </w:pPr>
-      <w:r>
-        <w:tab/>
-      </w:r>
-      <w:r>
-        <w:rPr>
-          <w:u w:val="thick" w:color="00B050"/>
-        </w:rPr>
-        <w:t>Low priority</w:t>
-      </w:r>
-      <w:r>
-        <w:rPr>
-          <w:u w:val="thick" w:color="00B050"/>
-        </w:rPr>
-        <w:t xml:space="preserve"> rule</w:t>
-      </w:r>
-      <w:r>
-        <w:rPr>
-          <w:u w:val="thick" w:color="00B050"/>
-        </w:rPr>
-        <w:t xml:space="preserve"> – </w:t>
-      </w:r>
-      <w:r>
-        <w:rPr>
-          <w:u w:val="thick" w:color="00B050"/>
-        </w:rPr>
-        <w:t xml:space="preserve">sometimes following this rule can increase quality of </w:t>
-      </w:r>
-      <w:bookmarkStart w:id="2" w:name="_Hlk27948370"/>
-      <w:r>
-        <w:rPr>
-          <w:u w:val="thick" w:color="00B050"/>
-        </w:rPr>
-        <w:t>ex</w:t>
-      </w:r>
-      <w:bookmarkEnd w:id="2"/>
       <w:r>
         <w:rPr>
           <w:u w:val="thick" w:color="00B050"/>
@@ -2133,7 +2131,7 @@
       <w:pPr>
         <w:pStyle w:val="Heading1"/>
       </w:pPr>
-      <w:bookmarkStart w:id="3" w:name="_Toc29169196"/>
+      <w:bookmarkStart w:id="2" w:name="_Toc29169196"/>
       <w:r>
         <w:rPr>
           <w:lang w:val="en-US"/>
@@ -2149,7 +2147,7 @@
         </w:rPr>
         <w:t>rules</w:t>
       </w:r>
-      <w:bookmarkEnd w:id="3"/>
+      <w:bookmarkEnd w:id="2"/>
     </w:p>
     <w:p>
       <w:pPr>
@@ -2546,7 +2544,7 @@
         </w:rPr>
         <w:t xml:space="preserve">Некоторые мелодические правила все-таки нужно учитывать во </w:t>
       </w:r>
-      <w:commentRangeStart w:id="4"/>
+      <w:commentRangeStart w:id="3"/>
       <w:r>
         <w:rPr>
           <w:i/>
@@ -2555,12 +2553,12 @@
         </w:rPr>
         <w:t xml:space="preserve">всех </w:t>
       </w:r>
-      <w:commentRangeEnd w:id="4"/>
+      <w:commentRangeEnd w:id="3"/>
       <w:r>
         <w:rPr>
           <w:rStyle w:val="CommentReference"/>
         </w:rPr>
-        <w:commentReference w:id="4"/>
+        <w:commentReference w:id="3"/>
       </w:r>
       <w:r>
         <w:rPr>
@@ -2591,15 +2589,21 @@
     <w:p>
       <w:pPr>
         <w:pStyle w:val="Heading1"/>
-      </w:pPr>
-      <w:bookmarkStart w:id="5" w:name="_Toc29169197"/>
-      <w:r>
         <w:rPr>
           <w:lang w:val="en-US"/>
         </w:rPr>
+      </w:pPr>
+      <w:bookmarkStart w:id="4" w:name="_Toc29169197"/>
+      <w:r>
+        <w:rPr>
+          <w:lang w:val="en-US"/>
+        </w:rPr>
         <w:t>Harmonic</w:t>
       </w:r>
       <w:r>
+        <w:rPr>
+          <w:lang w:val="en-US"/>
+        </w:rPr>
         <w:t xml:space="preserve"> </w:t>
       </w:r>
       <w:r>
@@ -2608,7 +2612,7 @@
         </w:rPr>
         <w:t>rules</w:t>
       </w:r>
-      <w:bookmarkEnd w:id="5"/>
+      <w:bookmarkEnd w:id="4"/>
     </w:p>
     <w:p>
       <w:pPr>
@@ -2621,16 +2625,16 @@
           <w:lang w:val="en-US"/>
         </w:rPr>
       </w:pPr>
+      <w:bookmarkStart w:id="5" w:name="_Toc29169198"/>
       <w:bookmarkStart w:id="6" w:name="OLE_LINK5"/>
       <w:bookmarkStart w:id="7" w:name="OLE_LINK6"/>
-      <w:bookmarkStart w:id="8" w:name="_Toc29169198"/>
       <w:r>
         <w:rPr>
           <w:lang w:val="en-US"/>
         </w:rPr>
         <w:t>Voices</w:t>
       </w:r>
-      <w:bookmarkEnd w:id="8"/>
+      <w:bookmarkEnd w:id="5"/>
     </w:p>
     <w:p>
       <w:r>
@@ -2716,14 +2720,14 @@
           <w:lang w:val="en-US"/>
         </w:rPr>
       </w:pPr>
-      <w:bookmarkStart w:id="9" w:name="_Toc29169199"/>
+      <w:bookmarkStart w:id="8" w:name="_Toc29169199"/>
       <w:r>
         <w:rPr>
           <w:lang w:val="en-US"/>
         </w:rPr>
         <w:t>Voice range</w:t>
       </w:r>
-      <w:bookmarkEnd w:id="9"/>
+      <w:bookmarkEnd w:id="8"/>
     </w:p>
     <w:p>
       <w:r>
@@ -2853,14 +2857,14 @@
           <w:lang w:val="en-US"/>
         </w:rPr>
       </w:pPr>
-      <w:bookmarkStart w:id="10" w:name="_Toc29169200"/>
+      <w:bookmarkStart w:id="9" w:name="_Toc29169200"/>
       <w:r>
         <w:rPr>
           <w:lang w:val="en-US"/>
         </w:rPr>
         <w:t>Voice crossing</w:t>
       </w:r>
-      <w:bookmarkEnd w:id="10"/>
+      <w:bookmarkEnd w:id="9"/>
     </w:p>
     <w:p>
       <w:pPr>
@@ -2902,19 +2906,19 @@
         </w:rPr>
         <w:t xml:space="preserve">Voice crossing is prohibited in </w:t>
       </w:r>
-      <w:commentRangeStart w:id="11"/>
+      <w:commentRangeStart w:id="10"/>
       <w:r>
         <w:rPr>
           <w:u w:val="thick" w:color="FF0000"/>
         </w:rPr>
         <w:t>harmony exercises</w:t>
       </w:r>
-      <w:commentRangeEnd w:id="11"/>
+      <w:commentRangeEnd w:id="10"/>
       <w:r>
         <w:rPr>
           <w:u w:val="thick" w:color="FF0000"/>
         </w:rPr>
-        <w:commentReference w:id="11"/>
+        <w:commentReference w:id="10"/>
       </w:r>
       <w:r>
         <w:t>.</w:t>
@@ -2931,14 +2935,14 @@
           <w:lang w:val="en-US"/>
         </w:rPr>
       </w:pPr>
-      <w:bookmarkStart w:id="12" w:name="_Toc29169201"/>
+      <w:bookmarkStart w:id="11" w:name="_Toc29169201"/>
       <w:r>
         <w:rPr>
           <w:lang w:val="en-US"/>
         </w:rPr>
         <w:t>Voice overlapping</w:t>
       </w:r>
-      <w:bookmarkEnd w:id="12"/>
+      <w:bookmarkEnd w:id="11"/>
     </w:p>
     <w:p>
       <w:pPr>
@@ -3100,14 +3104,14 @@
           <w:lang w:val="en-US"/>
         </w:rPr>
       </w:pPr>
-      <w:bookmarkStart w:id="13" w:name="_Toc29169202"/>
+      <w:bookmarkStart w:id="12" w:name="_Toc29169202"/>
       <w:r>
         <w:rPr>
           <w:lang w:val="en-US"/>
         </w:rPr>
         <w:t>Anticipation</w:t>
       </w:r>
-      <w:bookmarkEnd w:id="13"/>
+      <w:bookmarkEnd w:id="12"/>
     </w:p>
     <w:p>
       <w:r>
@@ -3117,16 +3121,16 @@
       <w:r>
         <w:t xml:space="preserve"> Anticipation should not be longer than </w:t>
       </w:r>
-      <w:commentRangeStart w:id="14"/>
+      <w:commentRangeStart w:id="13"/>
       <w:r>
         <w:t>half note</w:t>
       </w:r>
-      <w:commentRangeEnd w:id="14"/>
+      <w:commentRangeEnd w:id="13"/>
       <w:r>
         <w:rPr>
           <w:rStyle w:val="CommentReference"/>
         </w:rPr>
-        <w:commentReference w:id="14"/>
+        <w:commentReference w:id="13"/>
       </w:r>
       <w:r>
         <w:t xml:space="preserve"> or </w:t>
@@ -3227,27 +3231,27 @@
           <w:lang w:val="en-US"/>
         </w:rPr>
       </w:pPr>
-      <w:bookmarkStart w:id="15" w:name="_Toc29169203"/>
+      <w:bookmarkStart w:id="14" w:name="_Toc29169203"/>
       <w:r>
         <w:rPr>
           <w:lang w:val="en-US"/>
         </w:rPr>
         <w:t>Harmonic rhythm</w:t>
       </w:r>
+      <w:bookmarkEnd w:id="14"/>
+    </w:p>
+    <w:p>
+      <w:pPr>
+        <w:ind w:firstLine="720"/>
+      </w:pPr>
+      <w:bookmarkStart w:id="15" w:name="_Hlk28034598"/>
+      <w:r>
+        <w:rPr>
+          <w:u w:val="thick" w:color="FFC000" w:themeColor="accent4"/>
+        </w:rPr>
+        <w:t>Same chord should not repeat in the next measure</w:t>
+      </w:r>
       <w:bookmarkEnd w:id="15"/>
-    </w:p>
-    <w:p>
-      <w:pPr>
-        <w:ind w:firstLine="720"/>
-      </w:pPr>
-      <w:bookmarkStart w:id="16" w:name="_Hlk28034598"/>
-      <w:r>
-        <w:rPr>
-          <w:u w:val="thick" w:color="FFC000" w:themeColor="accent4"/>
-        </w:rPr>
-        <w:t>Same chord should not repeat in the next measure</w:t>
-      </w:r>
-      <w:bookmarkEnd w:id="16"/>
       <w:r>
         <w:t>.</w:t>
       </w:r>
@@ -3490,16 +3494,16 @@
       <w:r>
         <w:t xml:space="preserve">f more than one chord in each 3 measures of a </w:t>
       </w:r>
-      <w:commentRangeStart w:id="17"/>
+      <w:commentRangeStart w:id="16"/>
       <w:r>
         <w:t xml:space="preserve">phrase </w:t>
       </w:r>
-      <w:commentRangeEnd w:id="17"/>
+      <w:commentRangeEnd w:id="16"/>
       <w:r>
         <w:rPr>
           <w:rStyle w:val="CommentReference"/>
         </w:rPr>
-        <w:commentReference w:id="17"/>
+        <w:commentReference w:id="16"/>
       </w:r>
       <w:r>
         <w:t>is syncopated.</w:t>
@@ -3603,18 +3607,18 @@
           <w:lang w:val="en-US"/>
         </w:rPr>
       </w:pPr>
-      <w:bookmarkStart w:id="18" w:name="_Toc22511350"/>
+      <w:bookmarkStart w:id="17" w:name="_Toc22511350"/>
+      <w:bookmarkStart w:id="18" w:name="_Toc29169204"/>
       <w:bookmarkStart w:id="19" w:name="OLE_LINK86"/>
       <w:bookmarkStart w:id="20" w:name="OLE_LINK87"/>
-      <w:bookmarkStart w:id="21" w:name="_Toc29169204"/>
       <w:r>
         <w:rPr>
           <w:lang w:val="en-US"/>
         </w:rPr>
         <w:t>Harmonic tritone</w:t>
       </w:r>
+      <w:bookmarkEnd w:id="17"/>
       <w:bookmarkEnd w:id="18"/>
-      <w:bookmarkEnd w:id="21"/>
     </w:p>
     <w:bookmarkEnd w:id="19"/>
     <w:bookmarkEnd w:id="20"/>
@@ -3652,19 +3656,19 @@
         </w:rPr>
         <w:t xml:space="preserve">of a harmonic tritone </w:t>
       </w:r>
-      <w:commentRangeStart w:id="22"/>
+      <w:commentRangeStart w:id="21"/>
       <w:r>
         <w:rPr>
           <w:u w:val="thick" w:color="FFC000" w:themeColor="accent4"/>
         </w:rPr>
         <w:t xml:space="preserve">requires correct resolution </w:t>
       </w:r>
-      <w:commentRangeEnd w:id="22"/>
+      <w:commentRangeEnd w:id="21"/>
       <w:r>
         <w:rPr>
           <w:u w:val="thick" w:color="FFC000" w:themeColor="accent4"/>
         </w:rPr>
-        <w:commentReference w:id="22"/>
+        <w:commentReference w:id="21"/>
       </w:r>
       <w:r>
         <w:rPr>
@@ -4208,7 +4212,7 @@
           <w:lang w:val="en-US"/>
         </w:rPr>
       </w:pPr>
-      <w:bookmarkStart w:id="23" w:name="_Toc29169205"/>
+      <w:bookmarkStart w:id="22" w:name="_Toc29169205"/>
       <w:r>
         <w:rPr>
           <w:lang w:val="en-US"/>
@@ -4221,7 +4225,7 @@
         </w:rPr>
         <w:t xml:space="preserve"> of exercise</w:t>
       </w:r>
-      <w:bookmarkEnd w:id="23"/>
+      <w:bookmarkEnd w:id="22"/>
     </w:p>
     <w:p>
       <w:r>
@@ -4234,13 +4238,13 @@
       <w:r>
         <w:t xml:space="preserve">can be </w:t>
       </w:r>
-      <w:commentRangeStart w:id="24"/>
+      <w:commentRangeStart w:id="23"/>
       <w:r>
         <w:t>any chord</w:t>
       </w:r>
-      <w:commentRangeEnd w:id="24"/>
-      <w:r>
-        <w:commentReference w:id="24"/>
+      <w:commentRangeEnd w:id="23"/>
+      <w:r>
+        <w:commentReference w:id="23"/>
       </w:r>
       <w:r>
         <w:t xml:space="preserve"> if other rules are not violated (unlike in counterpoint exercises, where first chord </w:t>
@@ -4263,14 +4267,14 @@
           <w:lang w:val="en-US"/>
         </w:rPr>
       </w:pPr>
-      <w:bookmarkStart w:id="25" w:name="_Toc29169206"/>
+      <w:bookmarkStart w:id="24" w:name="_Toc29169206"/>
       <w:r>
         <w:rPr>
           <w:lang w:val="en-US"/>
         </w:rPr>
         <w:t>Last chord of exercise</w:t>
       </w:r>
-      <w:bookmarkEnd w:id="25"/>
+      <w:bookmarkEnd w:id="24"/>
     </w:p>
     <w:p>
       <w:r>
@@ -4309,7 +4313,7 @@
           <w:lang w:val="en-US"/>
         </w:rPr>
       </w:pPr>
-      <w:bookmarkStart w:id="26" w:name="_Toc29169207"/>
+      <w:bookmarkStart w:id="25" w:name="_Toc29169207"/>
       <w:r>
         <w:rPr>
           <w:lang w:val="en-US"/>
@@ -4322,7 +4326,7 @@
         </w:rPr>
         <w:t>s</w:t>
       </w:r>
-      <w:bookmarkEnd w:id="26"/>
+      <w:bookmarkEnd w:id="25"/>
     </w:p>
     <w:p>
       <w:r>
@@ -4331,16 +4335,16 @@
       <w:r>
         <w:t xml:space="preserve">Chord progressions are listed in the </w:t>
       </w:r>
-      <w:commentRangeStart w:id="27"/>
+      <w:commentRangeStart w:id="26"/>
       <w:r>
         <w:t>following table</w:t>
       </w:r>
-      <w:commentRangeEnd w:id="27"/>
+      <w:commentRangeEnd w:id="26"/>
       <w:r>
         <w:rPr>
           <w:rStyle w:val="CommentReference"/>
         </w:rPr>
-        <w:commentReference w:id="27"/>
+        <w:commentReference w:id="26"/>
       </w:r>
     </w:p>
     <w:p>
@@ -4463,7 +4467,7 @@
           <w:lang w:val="en-US"/>
         </w:rPr>
       </w:pPr>
-      <w:bookmarkStart w:id="28" w:name="_Toc29169208"/>
+      <w:bookmarkStart w:id="27" w:name="_Toc29169208"/>
       <w:r>
         <w:rPr>
           <w:lang w:val="en-US"/>
@@ -4476,7 +4480,7 @@
         </w:rPr>
         <w:t>eceptive cadence</w:t>
       </w:r>
-      <w:bookmarkEnd w:id="28"/>
+      <w:bookmarkEnd w:id="27"/>
     </w:p>
     <w:p>
       <w:r>
@@ -4536,19 +4540,19 @@
         </w:rPr>
         <w:t xml:space="preserve">”) </w:t>
       </w:r>
-      <w:commentRangeStart w:id="29"/>
+      <w:commentRangeStart w:id="28"/>
       <w:r>
         <w:rPr>
           <w:u w:val="thick" w:color="FFC000" w:themeColor="accent4"/>
         </w:rPr>
         <w:t xml:space="preserve">have to be in root position </w:t>
       </w:r>
-      <w:commentRangeEnd w:id="29"/>
+      <w:commentRangeEnd w:id="28"/>
       <w:r>
         <w:rPr>
           <w:rStyle w:val="CommentReference"/>
         </w:rPr>
-        <w:commentReference w:id="29"/>
+        <w:commentReference w:id="28"/>
       </w:r>
       <w:r>
         <w:rPr>
@@ -4583,14 +4587,14 @@
           <w:lang w:val="en-US"/>
         </w:rPr>
       </w:pPr>
-      <w:bookmarkStart w:id="30" w:name="_Toc29169209"/>
+      <w:bookmarkStart w:id="29" w:name="_Toc29169209"/>
       <w:r>
         <w:rPr>
           <w:lang w:val="en-US"/>
         </w:rPr>
         <w:t>Doubling</w:t>
       </w:r>
-      <w:bookmarkEnd w:id="30"/>
+      <w:bookmarkEnd w:id="29"/>
     </w:p>
     <w:p>
       <w:pPr>
@@ -4601,16 +4605,16 @@
       <w:r>
         <w:t xml:space="preserve">Doubling of a </w:t>
       </w:r>
-      <w:commentRangeStart w:id="31"/>
+      <w:commentRangeStart w:id="30"/>
       <w:r>
         <w:t>suspension tone is prohibited</w:t>
       </w:r>
-      <w:commentRangeEnd w:id="31"/>
+      <w:commentRangeEnd w:id="30"/>
       <w:r>
         <w:rPr>
           <w:rStyle w:val="CommentReference"/>
         </w:rPr>
-        <w:commentReference w:id="31"/>
+        <w:commentReference w:id="30"/>
       </w:r>
       <w:r>
         <w:t>.</w:t>
@@ -4671,14 +4675,14 @@
           <w:lang w:val="en-US"/>
         </w:rPr>
       </w:pPr>
-      <w:bookmarkStart w:id="32" w:name="_Toc29169210"/>
+      <w:bookmarkStart w:id="31" w:name="_Toc29169210"/>
       <w:r>
         <w:rPr>
           <w:lang w:val="en-US"/>
         </w:rPr>
         <w:t>Doubling of a 3rd</w:t>
       </w:r>
-      <w:bookmarkEnd w:id="32"/>
+      <w:bookmarkEnd w:id="31"/>
     </w:p>
     <w:p>
       <w:r>
@@ -5085,7 +5089,7 @@
       <w:r>
         <w:t xml:space="preserve"> </w:t>
       </w:r>
-      <w:commentRangeStart w:id="33"/>
+      <w:commentRangeStart w:id="32"/>
       <w:r>
         <w:t>3rd chord tone of II</w:t>
       </w:r>
@@ -5128,12 +5132,12 @@
       <w:r>
         <w:t>).</w:t>
       </w:r>
-      <w:commentRangeEnd w:id="33"/>
+      <w:commentRangeEnd w:id="32"/>
       <w:r>
         <w:rPr>
           <w:rStyle w:val="CommentReference"/>
         </w:rPr>
-        <w:commentReference w:id="33"/>
+        <w:commentReference w:id="32"/>
       </w:r>
     </w:p>
     <w:p>
@@ -5147,14 +5151,14 @@
           <w:lang w:val="en-US"/>
         </w:rPr>
       </w:pPr>
-      <w:bookmarkStart w:id="34" w:name="_Toc29169211"/>
+      <w:bookmarkStart w:id="33" w:name="_Toc29169211"/>
       <w:r>
         <w:rPr>
           <w:lang w:val="en-US"/>
         </w:rPr>
         <w:t>Second inversion chords</w:t>
       </w:r>
-      <w:bookmarkEnd w:id="34"/>
+      <w:bookmarkEnd w:id="33"/>
     </w:p>
     <w:p>
       <w:r>
@@ -5166,14 +5170,14 @@
         </w:rPr>
         <w:t xml:space="preserve">Second inversion chord is </w:t>
       </w:r>
-      <w:commentRangeStart w:id="35"/>
+      <w:commentRangeStart w:id="34"/>
       <w:r>
         <w:rPr>
           <w:u w:val="thick" w:color="FFC000" w:themeColor="accent4"/>
         </w:rPr>
         <w:t xml:space="preserve">only allowed </w:t>
       </w:r>
-      <w:commentRangeEnd w:id="35"/>
+      <w:commentRangeEnd w:id="34"/>
       <w:r>
         <w:rPr>
           <w:u w:val="thick" w:color="FFC000" w:themeColor="accent4"/>
@@ -5184,7 +5188,7 @@
         <w:rPr>
           <w:rStyle w:val="CommentReference"/>
         </w:rPr>
-        <w:commentReference w:id="35"/>
+        <w:commentReference w:id="34"/>
       </w:r>
       <w:r>
         <w:rPr>
@@ -5311,14 +5315,14 @@
           <w:lang w:val="en-US"/>
         </w:rPr>
       </w:pPr>
-      <w:bookmarkStart w:id="36" w:name="_Toc29169212"/>
+      <w:bookmarkStart w:id="35" w:name="_Toc29169212"/>
       <w:r>
         <w:rPr>
           <w:lang w:val="en-US"/>
         </w:rPr>
         <w:t>Chords formed by non-chord tones</w:t>
       </w:r>
-      <w:bookmarkEnd w:id="36"/>
+      <w:bookmarkEnd w:id="35"/>
     </w:p>
     <w:p>
       <w:r>
@@ -5340,14 +5344,14 @@
           <w:lang w:val="en-US"/>
         </w:rPr>
       </w:pPr>
-      <w:bookmarkStart w:id="37" w:name="_Toc29169213"/>
+      <w:bookmarkStart w:id="36" w:name="_Toc29169213"/>
       <w:r>
         <w:rPr>
           <w:lang w:val="en-US"/>
         </w:rPr>
         <w:t>Incomplete chords</w:t>
       </w:r>
-      <w:bookmarkEnd w:id="37"/>
+      <w:bookmarkEnd w:id="36"/>
     </w:p>
     <w:p>
       <w:r>
@@ -5410,12 +5414,58 @@
       <w:r>
         <w:t xml:space="preserve">. </w:t>
       </w:r>
+      <w:commentRangeStart w:id="37"/>
+      <w:r>
+        <w:rPr>
+          <w:u w:val="thick" w:color="00B050"/>
+        </w:rPr>
+        <w:t xml:space="preserve">All three chord tones </w:t>
+      </w:r>
+      <w:commentRangeEnd w:id="37"/>
+      <w:r>
+        <w:rPr>
+          <w:rStyle w:val="CommentReference"/>
+        </w:rPr>
+        <w:commentReference w:id="37"/>
+      </w:r>
+      <w:r>
+        <w:rPr>
+          <w:u w:val="thick" w:color="00B050"/>
+        </w:rPr>
+        <w:t xml:space="preserve">(root, 3rd, 5th) </w:t>
+      </w:r>
+      <w:r>
+        <w:rPr>
+          <w:u w:val="thick" w:color="00B050"/>
+        </w:rPr>
+        <w:t>are recommended on the first beat of any chord for rich sound, if possible</w:t>
+      </w:r>
+      <w:r>
+        <w:t>.</w:t>
+      </w:r>
+    </w:p>
+    <w:p>
+      <w:pPr>
+        <w:ind w:firstLine="720"/>
+      </w:pPr>
       <w:commentRangeStart w:id="38"/>
       <w:r>
         <w:rPr>
-          <w:u w:val="thick" w:color="00B050"/>
-        </w:rPr>
-        <w:t xml:space="preserve">All three chord tones </w:t>
+          <w:u w:val="thick" w:color="FFC000" w:themeColor="accent4"/>
+        </w:rPr>
+        <w:t xml:space="preserve">Any chord </w:t>
+      </w:r>
+      <w:r>
+        <w:rPr>
+          <w:u w:val="thick" w:color="FFC000" w:themeColor="accent4"/>
+        </w:rPr>
+        <w:t>before ultimate tonic chord</w:t>
+      </w:r>
+      <w:r>
+        <w:rPr>
+          <w:u w:val="thick" w:color="FFC000" w:themeColor="accent4"/>
+        </w:rPr>
+        <w:t xml:space="preserve"> should have all three chord tones on its first beat</w:t>
       </w:r>
       <w:commentRangeEnd w:id="38"/>
       <w:r>
@@ -5423,52 +5473,6 @@
           <w:rStyle w:val="CommentReference"/>
         </w:rPr>
         <w:commentReference w:id="38"/>
-      </w:r>
-      <w:r>
-        <w:rPr>
-          <w:u w:val="thick" w:color="00B050"/>
-        </w:rPr>
-        <w:t xml:space="preserve">(root, 3rd, 5th) </w:t>
-      </w:r>
-      <w:r>
-        <w:rPr>
-          <w:u w:val="thick" w:color="00B050"/>
-        </w:rPr>
-        <w:t>are recommended on the first beat of any chord for rich sound, if possible</w:t>
-      </w:r>
-      <w:r>
-        <w:t>.</w:t>
-      </w:r>
-    </w:p>
-    <w:p>
-      <w:pPr>
-        <w:ind w:firstLine="720"/>
-      </w:pPr>
-      <w:commentRangeStart w:id="39"/>
-      <w:r>
-        <w:rPr>
-          <w:u w:val="thick" w:color="FFC000" w:themeColor="accent4"/>
-        </w:rPr>
-        <w:t xml:space="preserve">Any chord </w:t>
-      </w:r>
-      <w:r>
-        <w:rPr>
-          <w:u w:val="thick" w:color="FFC000" w:themeColor="accent4"/>
-        </w:rPr>
-        <w:t>before ultimate tonic chord</w:t>
-      </w:r>
-      <w:r>
-        <w:rPr>
-          <w:u w:val="thick" w:color="FFC000" w:themeColor="accent4"/>
-        </w:rPr>
-        <w:t xml:space="preserve"> should have all three chord tones on its first beat</w:t>
-      </w:r>
-      <w:commentRangeEnd w:id="39"/>
-      <w:r>
-        <w:rPr>
-          <w:rStyle w:val="CommentReference"/>
-        </w:rPr>
-        <w:commentReference w:id="39"/>
       </w:r>
       <w:r>
         <w:t>.</w:t>
@@ -5485,14 +5489,14 @@
           <w:lang w:val="en-US"/>
         </w:rPr>
       </w:pPr>
-      <w:bookmarkStart w:id="40" w:name="_Toc29169214"/>
+      <w:bookmarkStart w:id="39" w:name="_Toc29169214"/>
       <w:r>
         <w:rPr>
           <w:lang w:val="en-US"/>
         </w:rPr>
         <w:t>7th chord</w:t>
       </w:r>
-      <w:bookmarkEnd w:id="40"/>
+      <w:bookmarkEnd w:id="39"/>
     </w:p>
     <w:p>
       <w:r>
@@ -5526,7 +5530,7 @@
           <w:lang w:val="en-US"/>
         </w:rPr>
       </w:pPr>
-      <w:bookmarkStart w:id="41" w:name="_Toc29169215"/>
+      <w:bookmarkStart w:id="40" w:name="_Toc29169215"/>
       <w:r>
         <w:rPr>
           <w:lang w:val="en-US"/>
@@ -5569,7 +5573,7 @@
         </w:rPr>
         <w:t>chord</w:t>
       </w:r>
-      <w:bookmarkEnd w:id="41"/>
+      <w:bookmarkEnd w:id="40"/>
     </w:p>
     <w:p>
       <w:r>
@@ -5581,19 +5585,19 @@
         </w:rPr>
         <w:t xml:space="preserve">7th degree of a seventh chord should be prepared: it should be </w:t>
       </w:r>
-      <w:commentRangeStart w:id="42"/>
+      <w:commentRangeStart w:id="41"/>
       <w:r>
         <w:rPr>
           <w:u w:val="thick" w:color="FFC000" w:themeColor="accent4"/>
         </w:rPr>
         <w:t>used as a chord tone in the previous chord</w:t>
       </w:r>
-      <w:commentRangeEnd w:id="42"/>
+      <w:commentRangeEnd w:id="41"/>
       <w:r>
         <w:rPr>
           <w:u w:val="thick" w:color="FFC000" w:themeColor="accent4"/>
         </w:rPr>
-        <w:commentReference w:id="42"/>
+        <w:commentReference w:id="41"/>
       </w:r>
       <w:r>
         <w:t>.</w:t>
@@ -5730,16 +5734,16 @@
       <w:r>
         <w:t xml:space="preserve">If the previous chord does not contain a chord tone that is equal to the 7th degree of the current seventh chord, the 7th degree can be prepared by </w:t>
       </w:r>
-      <w:commentRangeStart w:id="43"/>
+      <w:commentRangeStart w:id="42"/>
       <w:r>
         <w:t>stepwise motion from a chord tone</w:t>
       </w:r>
-      <w:commentRangeEnd w:id="43"/>
+      <w:commentRangeEnd w:id="42"/>
       <w:r>
         <w:rPr>
           <w:rStyle w:val="CommentReference"/>
         </w:rPr>
-        <w:commentReference w:id="43"/>
+        <w:commentReference w:id="42"/>
       </w:r>
       <w:r>
         <w:t>.</w:t>
@@ -5828,7 +5832,7 @@
           <w:lang w:val="en-US"/>
         </w:rPr>
       </w:pPr>
-      <w:bookmarkStart w:id="44" w:name="_Toc29169216"/>
+      <w:bookmarkStart w:id="43" w:name="_Toc29169216"/>
       <w:r>
         <w:rPr>
           <w:lang w:val="en-US"/>
@@ -5871,7 +5875,7 @@
         </w:rPr>
         <w:t>chord</w:t>
       </w:r>
-      <w:bookmarkEnd w:id="44"/>
+      <w:bookmarkEnd w:id="43"/>
     </w:p>
     <w:p>
       <w:r>
@@ -5883,7 +5887,7 @@
         </w:rPr>
         <w:t xml:space="preserve">7th degree of a seventh chord </w:t>
       </w:r>
-      <w:commentRangeStart w:id="45"/>
+      <w:commentRangeStart w:id="44"/>
       <w:r>
         <w:rPr>
           <w:u w:val="thick" w:color="FF0000"/>
@@ -5908,7 +5912,7 @@
         </w:rPr>
         <w:t xml:space="preserve"> </w:t>
       </w:r>
-      <w:commentRangeEnd w:id="45"/>
+      <w:commentRangeEnd w:id="44"/>
       <w:r>
         <w:rPr>
           <w:u w:val="thick" w:color="FF0000"/>
@@ -5919,7 +5923,7 @@
         <w:rPr>
           <w:u w:val="thick" w:color="FF0000"/>
         </w:rPr>
-        <w:commentReference w:id="45"/>
+        <w:commentReference w:id="44"/>
       </w:r>
       <w:r>
         <w:rPr>
@@ -5954,14 +5958,14 @@
           <w:lang w:val="en-US"/>
         </w:rPr>
       </w:pPr>
-      <w:bookmarkStart w:id="46" w:name="_Toc29169217"/>
+      <w:bookmarkStart w:id="45" w:name="_Toc29169217"/>
       <w:r>
         <w:rPr>
           <w:lang w:val="en-US"/>
         </w:rPr>
         <w:t>9th chord</w:t>
       </w:r>
-      <w:bookmarkEnd w:id="46"/>
+      <w:bookmarkEnd w:id="45"/>
     </w:p>
     <w:p>
       <w:r>
@@ -6053,14 +6057,14 @@
           <w:lang w:val="en-US"/>
         </w:rPr>
       </w:pPr>
-      <w:bookmarkStart w:id="47" w:name="_Toc29169218"/>
+      <w:bookmarkStart w:id="46" w:name="_Toc29169218"/>
       <w:r>
         <w:rPr>
           <w:lang w:val="en-US"/>
         </w:rPr>
         <w:t>Phrases</w:t>
       </w:r>
-      <w:bookmarkEnd w:id="47"/>
+      <w:bookmarkEnd w:id="46"/>
     </w:p>
     <w:p>
       <w:pPr>
@@ -6098,19 +6102,19 @@
         </w:rPr>
         <w:t xml:space="preserve">Phrase should not contain a pause or a syncopated note or a chord that is </w:t>
       </w:r>
-      <w:commentRangeStart w:id="48"/>
+      <w:commentRangeStart w:id="47"/>
       <w:r>
         <w:rPr>
           <w:u w:val="thick" w:color="FFC000" w:themeColor="accent4"/>
         </w:rPr>
         <w:t xml:space="preserve">more than 2 times </w:t>
       </w:r>
-      <w:commentRangeEnd w:id="48"/>
+      <w:commentRangeEnd w:id="47"/>
       <w:r>
         <w:rPr>
           <w:rStyle w:val="CommentReference"/>
         </w:rPr>
-        <w:commentReference w:id="48"/>
+        <w:commentReference w:id="47"/>
       </w:r>
       <w:r>
         <w:rPr>
@@ -6256,16 +6260,16 @@
       <w:r>
         <w:t>authentic half-cadence (</w:t>
       </w:r>
-      <w:commentRangeStart w:id="49"/>
+      <w:commentRangeStart w:id="48"/>
       <w:r>
         <w:t>V</w:t>
       </w:r>
-      <w:commentRangeEnd w:id="49"/>
+      <w:commentRangeEnd w:id="48"/>
       <w:r>
         <w:rPr>
           <w:rStyle w:val="CommentReference"/>
         </w:rPr>
-        <w:commentReference w:id="49"/>
+        <w:commentReference w:id="48"/>
       </w:r>
       <w:r>
         <w:t>)</w:t>
@@ -6282,16 +6286,16 @@
       <w:r>
         <w:t>plagal half-cadence (</w:t>
       </w:r>
-      <w:commentRangeStart w:id="50"/>
+      <w:commentRangeStart w:id="49"/>
       <w:r>
         <w:t>IV</w:t>
       </w:r>
-      <w:commentRangeEnd w:id="50"/>
+      <w:commentRangeEnd w:id="49"/>
       <w:r>
         <w:rPr>
           <w:rStyle w:val="CommentReference"/>
         </w:rPr>
-        <w:commentReference w:id="50"/>
+        <w:commentReference w:id="49"/>
       </w:r>
       <w:r>
         <w:t>)</w:t>
@@ -6308,16 +6312,16 @@
       <w:r>
         <w:t>deceptive (interrupted) cadence (V-</w:t>
       </w:r>
-      <w:commentRangeStart w:id="51"/>
+      <w:commentRangeStart w:id="50"/>
       <w:r>
         <w:t>VI</w:t>
       </w:r>
-      <w:commentRangeEnd w:id="51"/>
+      <w:commentRangeEnd w:id="50"/>
       <w:r>
         <w:rPr>
           <w:rStyle w:val="CommentReference"/>
         </w:rPr>
-        <w:commentReference w:id="51"/>
+        <w:commentReference w:id="50"/>
       </w:r>
       <w:r>
         <w:t>)</w:t>
@@ -6334,16 +6338,16 @@
       <w:r>
         <w:t>plagal cadence (IV-</w:t>
       </w:r>
-      <w:commentRangeStart w:id="52"/>
+      <w:commentRangeStart w:id="51"/>
       <w:r>
         <w:t>I</w:t>
       </w:r>
-      <w:commentRangeEnd w:id="52"/>
+      <w:commentRangeEnd w:id="51"/>
       <w:r>
         <w:rPr>
           <w:rStyle w:val="CommentReference"/>
         </w:rPr>
-        <w:commentReference w:id="52"/>
+        <w:commentReference w:id="51"/>
       </w:r>
       <w:r>
         <w:t>)</w:t>
@@ -6433,16 +6437,16 @@
       <w:r>
         <w:t>plagal (</w:t>
       </w:r>
-      <w:commentRangeStart w:id="53"/>
+      <w:commentRangeStart w:id="52"/>
       <w:r>
         <w:t>IV</w:t>
       </w:r>
-      <w:commentRangeEnd w:id="53"/>
+      <w:commentRangeEnd w:id="52"/>
       <w:r>
         <w:rPr>
           <w:rStyle w:val="CommentReference"/>
         </w:rPr>
-        <w:commentReference w:id="53"/>
+        <w:commentReference w:id="52"/>
       </w:r>
       <w:r>
         <w:t>-I)</w:t>
@@ -6459,7 +6463,7 @@
           <w:lang w:val="en-US"/>
         </w:rPr>
       </w:pPr>
-      <w:bookmarkStart w:id="54" w:name="_Toc29169219"/>
+      <w:bookmarkStart w:id="53" w:name="_Toc29169219"/>
       <w:r>
         <w:rPr>
           <w:lang w:val="en-US"/>
@@ -6472,7 +6476,7 @@
         </w:rPr>
         <w:t>adence</w:t>
       </w:r>
-      <w:bookmarkEnd w:id="54"/>
+      <w:bookmarkEnd w:id="53"/>
     </w:p>
     <w:p>
       <w:r>
@@ -7661,6 +7665,8 @@
     </w:tbl>
     <w:p/>
     <w:p/>
+    <w:p/>
+    <w:p/>
     <w:tbl>
       <w:tblPr>
         <w:tblStyle w:val="TableGrid"/>
@@ -7668,19 +7674,18 @@
         <w:tblLook w:val="04A0" w:firstRow="1" w:lastRow="0" w:firstColumn="1" w:lastColumn="0" w:noHBand="0" w:noVBand="1"/>
       </w:tblPr>
       <w:tblGrid>
-        <w:gridCol w:w="1271"/>
-        <w:gridCol w:w="1074"/>
+        <w:gridCol w:w="1413"/>
+        <w:gridCol w:w="932"/>
         <w:gridCol w:w="1165"/>
         <w:gridCol w:w="1288"/>
         <w:gridCol w:w="1188"/>
         <w:gridCol w:w="1191"/>
-        <w:gridCol w:w="1288"/>
         <w:gridCol w:w="1214"/>
       </w:tblGrid>
       <w:tr>
         <w:tc>
           <w:tcPr>
-            <w:tcW w:w="1271" w:type="dxa"/>
+            <w:tcW w:w="1413" w:type="dxa"/>
             <w:shd w:val="clear" w:color="auto" w:fill="BFBFBF" w:themeFill="background1" w:themeFillShade="BF"/>
           </w:tcPr>
           <w:p>
@@ -7694,7 +7699,7 @@
         </w:tc>
         <w:tc>
           <w:tcPr>
-            <w:tcW w:w="1074" w:type="dxa"/>
+            <w:tcW w:w="932" w:type="dxa"/>
             <w:shd w:val="clear" w:color="auto" w:fill="BFBFBF" w:themeFill="background1" w:themeFillShade="BF"/>
           </w:tcPr>
           <w:p>
@@ -7732,6 +7737,21 @@
               </w:rPr>
               <w:t>I</w:t>
             </w:r>
+            <w:r>
+              <w:rPr>
+                <w:b/>
+                <w:bCs/>
+                <w:lang w:val="ru-RU"/>
+              </w:rPr>
+              <w:t xml:space="preserve"> </w:t>
+            </w:r>
+            <w:r>
+              <w:rPr>
+                <w:b/>
+                <w:bCs/>
+              </w:rPr>
+              <w:t>TIS</w:t>
+            </w:r>
           </w:p>
         </w:tc>
         <w:tc>
@@ -7751,7 +7771,14 @@
                 <w:b/>
                 <w:bCs/>
               </w:rPr>
-              <w:t>I Imperf.</w:t>
+              <w:t xml:space="preserve">I </w:t>
+            </w:r>
+            <w:r>
+              <w:rPr>
+                <w:b/>
+                <w:bCs/>
+              </w:rPr>
+              <w:t>nTIS</w:t>
             </w:r>
           </w:p>
         </w:tc>
@@ -7799,27 +7826,6 @@
         </w:tc>
         <w:tc>
           <w:tcPr>
-            <w:tcW w:w="1288" w:type="dxa"/>
-            <w:shd w:val="clear" w:color="auto" w:fill="BFBFBF" w:themeFill="background1" w:themeFillShade="BF"/>
-          </w:tcPr>
-          <w:p>
-            <w:pPr>
-              <w:rPr>
-                <w:b/>
-                <w:bCs/>
-              </w:rPr>
-            </w:pPr>
-            <w:r>
-              <w:rPr>
-                <w:b/>
-                <w:bCs/>
-              </w:rPr>
-              <w:t>VI Imperf.</w:t>
-            </w:r>
-          </w:p>
-        </w:tc>
-        <w:tc>
-          <w:tcPr>
             <w:tcW w:w="1214" w:type="dxa"/>
             <w:shd w:val="clear" w:color="auto" w:fill="BFBFBF" w:themeFill="background1" w:themeFillShade="BF"/>
           </w:tcPr>
@@ -7843,7 +7849,7 @@
       <w:tr>
         <w:tc>
           <w:tcPr>
-            <w:tcW w:w="1271" w:type="dxa"/>
+            <w:tcW w:w="1413" w:type="dxa"/>
             <w:shd w:val="clear" w:color="auto" w:fill="BFBFBF" w:themeFill="background1" w:themeFillShade="BF"/>
           </w:tcPr>
           <w:p>
@@ -7864,11 +7870,11 @@
         </w:tc>
         <w:tc>
           <w:tcPr>
-            <w:tcW w:w="1074" w:type="dxa"/>
-          </w:tcPr>
-          <w:p>
-            <w:r>
-              <w:t>N</w:t>
+            <w:tcW w:w="932" w:type="dxa"/>
+          </w:tcPr>
+          <w:p>
+            <w:r>
+              <w:t>HC</w:t>
             </w:r>
           </w:p>
         </w:tc>
@@ -7877,13 +7883,8 @@
             <w:tcW w:w="1165" w:type="dxa"/>
           </w:tcPr>
           <w:p>
-            <w:pPr>
-              <w:rPr>
-                <w:lang w:val="ru-RU"/>
-              </w:rPr>
-            </w:pPr>
-            <w:r>
-              <w:t>F</w:t>
+            <w:r>
+              <w:t>PAC</w:t>
             </w:r>
           </w:p>
         </w:tc>
@@ -7891,45 +7892,49 @@
           <w:tcPr>
             <w:tcW w:w="1288" w:type="dxa"/>
           </w:tcPr>
-          <w:p/>
+          <w:p>
+            <w:r>
+              <w:t>IAC</w:t>
+            </w:r>
+          </w:p>
         </w:tc>
         <w:tc>
           <w:tcPr>
             <w:tcW w:w="1188" w:type="dxa"/>
           </w:tcPr>
-          <w:p/>
+          <w:p>
+            <w:r>
+              <w:t>+</w:t>
+            </w:r>
+          </w:p>
         </w:tc>
         <w:tc>
           <w:tcPr>
             <w:tcW w:w="1191" w:type="dxa"/>
           </w:tcPr>
           <w:p>
-            <w:r>
-              <w:t>N</w:t>
-            </w:r>
-          </w:p>
-        </w:tc>
-        <w:tc>
-          <w:tcPr>
-            <w:tcW w:w="1288" w:type="dxa"/>
-          </w:tcPr>
-          <w:p>
-            <w:r>
-              <w:t>N</w:t>
-            </w:r>
+            <w:bookmarkStart w:id="54" w:name="_GoBack"/>
+            <w:r>
+              <w:t>DC</w:t>
+            </w:r>
+            <w:bookmarkEnd w:id="54"/>
           </w:p>
         </w:tc>
         <w:tc>
           <w:tcPr>
             <w:tcW w:w="1214" w:type="dxa"/>
           </w:tcPr>
-          <w:p/>
+          <w:p>
+            <w:r>
+              <w:t>+</w:t>
+            </w:r>
+          </w:p>
         </w:tc>
       </w:tr>
       <w:tr>
         <w:tc>
           <w:tcPr>
-            <w:tcW w:w="1271" w:type="dxa"/>
+            <w:tcW w:w="1413" w:type="dxa"/>
             <w:shd w:val="clear" w:color="auto" w:fill="BFBFBF" w:themeFill="background1" w:themeFillShade="BF"/>
           </w:tcPr>
           <w:p>
@@ -7944,18 +7949,17 @@
                 <w:b/>
                 <w:bCs/>
               </w:rPr>
-              <w:lastRenderedPageBreak/>
-              <w:t>V Imperf.</w:t>
-            </w:r>
-          </w:p>
-        </w:tc>
-        <w:tc>
-          <w:tcPr>
-            <w:tcW w:w="1074" w:type="dxa"/>
-          </w:tcPr>
-          <w:p>
-            <w:r>
-              <w:t>N</w:t>
+              <w:t>V6</w:t>
+            </w:r>
+          </w:p>
+        </w:tc>
+        <w:tc>
+          <w:tcPr>
+            <w:tcW w:w="932" w:type="dxa"/>
+          </w:tcPr>
+          <w:p>
+            <w:r>
+              <w:t>+</w:t>
             </w:r>
           </w:p>
         </w:tc>
@@ -7965,7 +7969,7 @@
           </w:tcPr>
           <w:p>
             <w:r>
-              <w:t>F</w:t>
+              <w:t>+</w:t>
             </w:r>
           </w:p>
         </w:tc>
@@ -7973,13 +7977,21 @@
           <w:tcPr>
             <w:tcW w:w="1288" w:type="dxa"/>
           </w:tcPr>
-          <w:p/>
+          <w:p>
+            <w:r>
+              <w:t>+</w:t>
+            </w:r>
+          </w:p>
         </w:tc>
         <w:tc>
           <w:tcPr>
             <w:tcW w:w="1188" w:type="dxa"/>
           </w:tcPr>
-          <w:p/>
+          <w:p>
+            <w:r>
+              <w:t>-</w:t>
+            </w:r>
+          </w:p>
         </w:tc>
         <w:tc>
           <w:tcPr>
@@ -7987,17 +7999,7 @@
           </w:tcPr>
           <w:p>
             <w:r>
-              <w:t>N</w:t>
-            </w:r>
-          </w:p>
-        </w:tc>
-        <w:tc>
-          <w:tcPr>
-            <w:tcW w:w="1288" w:type="dxa"/>
-          </w:tcPr>
-          <w:p>
-            <w:r>
-              <w:t>N</w:t>
+              <w:t>+</w:t>
             </w:r>
           </w:p>
         </w:tc>
@@ -8011,7 +8013,7 @@
       <w:tr>
         <w:tc>
           <w:tcPr>
-            <w:tcW w:w="1271" w:type="dxa"/>
+            <w:tcW w:w="1413" w:type="dxa"/>
             <w:shd w:val="clear" w:color="auto" w:fill="BFBFBF" w:themeFill="background1" w:themeFillShade="BF"/>
           </w:tcPr>
           <w:p>
@@ -8026,43 +8028,53 @@
                 <w:b/>
                 <w:bCs/>
               </w:rPr>
-              <w:t>V6</w:t>
-            </w:r>
-          </w:p>
-        </w:tc>
-        <w:tc>
-          <w:tcPr>
-            <w:tcW w:w="1074" w:type="dxa"/>
-          </w:tcPr>
-          <w:p/>
+              <w:t>V7</w:t>
+            </w:r>
+          </w:p>
+        </w:tc>
+        <w:tc>
+          <w:tcPr>
+            <w:tcW w:w="932" w:type="dxa"/>
+          </w:tcPr>
+          <w:p>
+            <w:r>
+              <w:t>+</w:t>
+            </w:r>
+          </w:p>
         </w:tc>
         <w:tc>
           <w:tcPr>
             <w:tcW w:w="1165" w:type="dxa"/>
           </w:tcPr>
-          <w:p/>
+          <w:p>
+            <w:r>
+              <w:t>PAC</w:t>
+            </w:r>
+          </w:p>
         </w:tc>
         <w:tc>
           <w:tcPr>
             <w:tcW w:w="1288" w:type="dxa"/>
           </w:tcPr>
-          <w:p/>
+          <w:p>
+            <w:r>
+              <w:t>IAC</w:t>
+            </w:r>
+          </w:p>
         </w:tc>
         <w:tc>
           <w:tcPr>
             <w:tcW w:w="1188" w:type="dxa"/>
           </w:tcPr>
-          <w:p/>
+          <w:p>
+            <w:r>
+              <w:t>+</w:t>
+            </w:r>
+          </w:p>
         </w:tc>
         <w:tc>
           <w:tcPr>
             <w:tcW w:w="1191" w:type="dxa"/>
-          </w:tcPr>
-          <w:p/>
-        </w:tc>
-        <w:tc>
-          <w:tcPr>
-            <w:tcW w:w="1288" w:type="dxa"/>
           </w:tcPr>
           <w:p/>
         </w:tc>
@@ -8076,7 +8088,7 @@
       <w:tr>
         <w:tc>
           <w:tcPr>
-            <w:tcW w:w="1271" w:type="dxa"/>
+            <w:tcW w:w="1413" w:type="dxa"/>
             <w:shd w:val="clear" w:color="auto" w:fill="BFBFBF" w:themeFill="background1" w:themeFillShade="BF"/>
           </w:tcPr>
           <w:p>
@@ -8091,13 +8103,13 @@
                 <w:b/>
                 <w:bCs/>
               </w:rPr>
-              <w:t>V7</w:t>
-            </w:r>
-          </w:p>
-        </w:tc>
-        <w:tc>
-          <w:tcPr>
-            <w:tcW w:w="1074" w:type="dxa"/>
+              <w:t>V65</w:t>
+            </w:r>
+          </w:p>
+        </w:tc>
+        <w:tc>
+          <w:tcPr>
+            <w:tcW w:w="932" w:type="dxa"/>
           </w:tcPr>
           <w:p/>
         </w:tc>
@@ -8105,29 +8117,31 @@
           <w:tcPr>
             <w:tcW w:w="1165" w:type="dxa"/>
           </w:tcPr>
+          <w:p>
+            <w:r>
+              <w:t>+</w:t>
+            </w:r>
+          </w:p>
+        </w:tc>
+        <w:tc>
+          <w:tcPr>
+            <w:tcW w:w="1288" w:type="dxa"/>
+          </w:tcPr>
           <w:p/>
         </w:tc>
         <w:tc>
           <w:tcPr>
-            <w:tcW w:w="1288" w:type="dxa"/>
-          </w:tcPr>
-          <w:p/>
-        </w:tc>
-        <w:tc>
-          <w:tcPr>
             <w:tcW w:w="1188" w:type="dxa"/>
           </w:tcPr>
-          <w:p/>
+          <w:p>
+            <w:r>
+              <w:t>-</w:t>
+            </w:r>
+          </w:p>
         </w:tc>
         <w:tc>
           <w:tcPr>
             <w:tcW w:w="1191" w:type="dxa"/>
-          </w:tcPr>
-          <w:p/>
-        </w:tc>
-        <w:tc>
-          <w:tcPr>
-            <w:tcW w:w="1288" w:type="dxa"/>
           </w:tcPr>
           <w:p/>
         </w:tc>
@@ -8141,7 +8155,7 @@
       <w:tr>
         <w:tc>
           <w:tcPr>
-            <w:tcW w:w="1271" w:type="dxa"/>
+            <w:tcW w:w="1413" w:type="dxa"/>
             <w:shd w:val="clear" w:color="auto" w:fill="BFBFBF" w:themeFill="background1" w:themeFillShade="BF"/>
           </w:tcPr>
           <w:p>
@@ -8156,13 +8170,20 @@
                 <w:b/>
                 <w:bCs/>
               </w:rPr>
-              <w:t>V65, V43, V42</w:t>
-            </w:r>
-          </w:p>
-        </w:tc>
-        <w:tc>
-          <w:tcPr>
-            <w:tcW w:w="1074" w:type="dxa"/>
+              <w:t>V</w:t>
+            </w:r>
+            <w:r>
+              <w:rPr>
+                <w:b/>
+                <w:bCs/>
+              </w:rPr>
+              <w:t>43</w:t>
+            </w:r>
+          </w:p>
+        </w:tc>
+        <w:tc>
+          <w:tcPr>
+            <w:tcW w:w="932" w:type="dxa"/>
           </w:tcPr>
           <w:p/>
         </w:tc>
@@ -8170,29 +8191,31 @@
           <w:tcPr>
             <w:tcW w:w="1165" w:type="dxa"/>
           </w:tcPr>
+          <w:p>
+            <w:r>
+              <w:t>+</w:t>
+            </w:r>
+          </w:p>
+        </w:tc>
+        <w:tc>
+          <w:tcPr>
+            <w:tcW w:w="1288" w:type="dxa"/>
+          </w:tcPr>
           <w:p/>
         </w:tc>
         <w:tc>
           <w:tcPr>
-            <w:tcW w:w="1288" w:type="dxa"/>
-          </w:tcPr>
-          <w:p/>
-        </w:tc>
-        <w:tc>
-          <w:tcPr>
             <w:tcW w:w="1188" w:type="dxa"/>
           </w:tcPr>
-          <w:p/>
+          <w:p>
+            <w:r>
+              <w:t>+</w:t>
+            </w:r>
+          </w:p>
         </w:tc>
         <w:tc>
           <w:tcPr>
             <w:tcW w:w="1191" w:type="dxa"/>
-          </w:tcPr>
-          <w:p/>
-        </w:tc>
-        <w:tc>
-          <w:tcPr>
-            <w:tcW w:w="1288" w:type="dxa"/>
           </w:tcPr>
           <w:p/>
         </w:tc>
@@ -8206,7 +8229,7 @@
       <w:tr>
         <w:tc>
           <w:tcPr>
-            <w:tcW w:w="1271" w:type="dxa"/>
+            <w:tcW w:w="1413" w:type="dxa"/>
             <w:shd w:val="clear" w:color="auto" w:fill="BFBFBF" w:themeFill="background1" w:themeFillShade="BF"/>
           </w:tcPr>
           <w:p>
@@ -8221,13 +8244,13 @@
                 <w:b/>
                 <w:bCs/>
               </w:rPr>
-              <w:t>VII6</w:t>
-            </w:r>
-          </w:p>
-        </w:tc>
-        <w:tc>
-          <w:tcPr>
-            <w:tcW w:w="1074" w:type="dxa"/>
+              <w:t>V42</w:t>
+            </w:r>
+          </w:p>
+        </w:tc>
+        <w:tc>
+          <w:tcPr>
+            <w:tcW w:w="932" w:type="dxa"/>
           </w:tcPr>
           <w:p/>
         </w:tc>
@@ -8235,29 +8258,31 @@
           <w:tcPr>
             <w:tcW w:w="1165" w:type="dxa"/>
           </w:tcPr>
+          <w:p>
+            <w:r>
+              <w:t>-</w:t>
+            </w:r>
+          </w:p>
+        </w:tc>
+        <w:tc>
+          <w:tcPr>
+            <w:tcW w:w="1288" w:type="dxa"/>
+          </w:tcPr>
           <w:p/>
         </w:tc>
         <w:tc>
           <w:tcPr>
-            <w:tcW w:w="1288" w:type="dxa"/>
-          </w:tcPr>
-          <w:p/>
-        </w:tc>
-        <w:tc>
-          <w:tcPr>
             <w:tcW w:w="1188" w:type="dxa"/>
           </w:tcPr>
-          <w:p/>
+          <w:p>
+            <w:r>
+              <w:t>+</w:t>
+            </w:r>
+          </w:p>
         </w:tc>
         <w:tc>
           <w:tcPr>
             <w:tcW w:w="1191" w:type="dxa"/>
-          </w:tcPr>
-          <w:p/>
-        </w:tc>
-        <w:tc>
-          <w:tcPr>
-            <w:tcW w:w="1288" w:type="dxa"/>
           </w:tcPr>
           <w:p/>
         </w:tc>
@@ -8271,7 +8296,7 @@
       <w:tr>
         <w:tc>
           <w:tcPr>
-            <w:tcW w:w="1271" w:type="dxa"/>
+            <w:tcW w:w="1413" w:type="dxa"/>
             <w:shd w:val="clear" w:color="auto" w:fill="BFBFBF" w:themeFill="background1" w:themeFillShade="BF"/>
           </w:tcPr>
           <w:p>
@@ -8286,13 +8311,13 @@
                 <w:b/>
                 <w:bCs/>
               </w:rPr>
-              <w:t>VII7</w:t>
-            </w:r>
-          </w:p>
-        </w:tc>
-        <w:tc>
-          <w:tcPr>
-            <w:tcW w:w="1074" w:type="dxa"/>
+              <w:t>VII6</w:t>
+            </w:r>
+          </w:p>
+        </w:tc>
+        <w:tc>
+          <w:tcPr>
+            <w:tcW w:w="932" w:type="dxa"/>
           </w:tcPr>
           <w:p/>
         </w:tc>
@@ -8300,29 +8325,31 @@
           <w:tcPr>
             <w:tcW w:w="1165" w:type="dxa"/>
           </w:tcPr>
+          <w:p>
+            <w:r>
+              <w:t>+</w:t>
+            </w:r>
+          </w:p>
+        </w:tc>
+        <w:tc>
+          <w:tcPr>
+            <w:tcW w:w="1288" w:type="dxa"/>
+          </w:tcPr>
           <w:p/>
         </w:tc>
         <w:tc>
           <w:tcPr>
-            <w:tcW w:w="1288" w:type="dxa"/>
-          </w:tcPr>
-          <w:p/>
-        </w:tc>
-        <w:tc>
-          <w:tcPr>
             <w:tcW w:w="1188" w:type="dxa"/>
           </w:tcPr>
-          <w:p/>
+          <w:p>
+            <w:r>
+              <w:t>+</w:t>
+            </w:r>
+          </w:p>
         </w:tc>
         <w:tc>
           <w:tcPr>
             <w:tcW w:w="1191" w:type="dxa"/>
-          </w:tcPr>
-          <w:p/>
-        </w:tc>
-        <w:tc>
-          <w:tcPr>
-            <w:tcW w:w="1288" w:type="dxa"/>
           </w:tcPr>
           <w:p/>
         </w:tc>
@@ -8336,7 +8363,7 @@
       <w:tr>
         <w:tc>
           <w:tcPr>
-            <w:tcW w:w="1271" w:type="dxa"/>
+            <w:tcW w:w="1413" w:type="dxa"/>
             <w:shd w:val="clear" w:color="auto" w:fill="BFBFBF" w:themeFill="background1" w:themeFillShade="BF"/>
           </w:tcPr>
           <w:p>
@@ -8351,13 +8378,13 @@
                 <w:b/>
                 <w:bCs/>
               </w:rPr>
-              <w:t>VII65, VII43, VII42</w:t>
-            </w:r>
-          </w:p>
-        </w:tc>
-        <w:tc>
-          <w:tcPr>
-            <w:tcW w:w="1074" w:type="dxa"/>
+              <w:t>VII7</w:t>
+            </w:r>
+          </w:p>
+        </w:tc>
+        <w:tc>
+          <w:tcPr>
+            <w:tcW w:w="932" w:type="dxa"/>
           </w:tcPr>
           <w:p/>
         </w:tc>
@@ -8377,17 +8404,15 @@
           <w:tcPr>
             <w:tcW w:w="1188" w:type="dxa"/>
           </w:tcPr>
-          <w:p/>
+          <w:p>
+            <w:r>
+              <w:t>-</w:t>
+            </w:r>
+          </w:p>
         </w:tc>
         <w:tc>
           <w:tcPr>
             <w:tcW w:w="1191" w:type="dxa"/>
-          </w:tcPr>
-          <w:p/>
-        </w:tc>
-        <w:tc>
-          <w:tcPr>
-            <w:tcW w:w="1288" w:type="dxa"/>
           </w:tcPr>
           <w:p/>
         </w:tc>
@@ -8401,7 +8426,7 @@
       <w:tr>
         <w:tc>
           <w:tcPr>
-            <w:tcW w:w="1271" w:type="dxa"/>
+            <w:tcW w:w="1413" w:type="dxa"/>
             <w:shd w:val="clear" w:color="auto" w:fill="BFBFBF" w:themeFill="background1" w:themeFillShade="BF"/>
           </w:tcPr>
           <w:p>
@@ -8416,29 +8441,21 @@
                 <w:b/>
                 <w:bCs/>
               </w:rPr>
-              <w:t>IV</w:t>
-            </w:r>
-          </w:p>
-        </w:tc>
-        <w:tc>
-          <w:tcPr>
-            <w:tcW w:w="1074" w:type="dxa"/>
-          </w:tcPr>
-          <w:p>
-            <w:r>
-              <w:t>N</w:t>
-            </w:r>
-          </w:p>
+              <w:t>VII65, VII43</w:t>
+            </w:r>
+          </w:p>
+        </w:tc>
+        <w:tc>
+          <w:tcPr>
+            <w:tcW w:w="932" w:type="dxa"/>
+          </w:tcPr>
+          <w:p/>
         </w:tc>
         <w:tc>
           <w:tcPr>
             <w:tcW w:w="1165" w:type="dxa"/>
           </w:tcPr>
-          <w:p>
-            <w:r>
-              <w:t>F</w:t>
-            </w:r>
-          </w:p>
+          <w:p/>
         </w:tc>
         <w:tc>
           <w:tcPr>
@@ -8450,17 +8467,15 @@
           <w:tcPr>
             <w:tcW w:w="1188" w:type="dxa"/>
           </w:tcPr>
-          <w:p/>
+          <w:p>
+            <w:r>
+              <w:t>+</w:t>
+            </w:r>
+          </w:p>
         </w:tc>
         <w:tc>
           <w:tcPr>
             <w:tcW w:w="1191" w:type="dxa"/>
-          </w:tcPr>
-          <w:p/>
-        </w:tc>
-        <w:tc>
-          <w:tcPr>
-            <w:tcW w:w="1288" w:type="dxa"/>
           </w:tcPr>
           <w:p/>
         </w:tc>
@@ -8474,7 +8489,7 @@
       <w:tr>
         <w:tc>
           <w:tcPr>
-            <w:tcW w:w="1271" w:type="dxa"/>
+            <w:tcW w:w="1413" w:type="dxa"/>
             <w:shd w:val="clear" w:color="auto" w:fill="BFBFBF" w:themeFill="background1" w:themeFillShade="BF"/>
           </w:tcPr>
           <w:p>
@@ -8489,29 +8504,21 @@
                 <w:b/>
                 <w:bCs/>
               </w:rPr>
-              <w:t>IV Imperf.</w:t>
-            </w:r>
-          </w:p>
-        </w:tc>
-        <w:tc>
-          <w:tcPr>
-            <w:tcW w:w="1074" w:type="dxa"/>
-          </w:tcPr>
-          <w:p>
-            <w:r>
-              <w:t>N</w:t>
-            </w:r>
-          </w:p>
+              <w:t>VII42</w:t>
+            </w:r>
+          </w:p>
+        </w:tc>
+        <w:tc>
+          <w:tcPr>
+            <w:tcW w:w="932" w:type="dxa"/>
+          </w:tcPr>
+          <w:p/>
         </w:tc>
         <w:tc>
           <w:tcPr>
             <w:tcW w:w="1165" w:type="dxa"/>
           </w:tcPr>
-          <w:p>
-            <w:r>
-              <w:t>F</w:t>
-            </w:r>
-          </w:p>
+          <w:p/>
         </w:tc>
         <w:tc>
           <w:tcPr>
@@ -8523,17 +8530,15 @@
           <w:tcPr>
             <w:tcW w:w="1188" w:type="dxa"/>
           </w:tcPr>
-          <w:p/>
+          <w:p>
+            <w:r>
+              <w:t>-</w:t>
+            </w:r>
+          </w:p>
         </w:tc>
         <w:tc>
           <w:tcPr>
             <w:tcW w:w="1191" w:type="dxa"/>
-          </w:tcPr>
-          <w:p/>
-        </w:tc>
-        <w:tc>
-          <w:tcPr>
-            <w:tcW w:w="1288" w:type="dxa"/>
           </w:tcPr>
           <w:p/>
         </w:tc>
@@ -8547,7 +8552,7 @@
       <w:tr>
         <w:tc>
           <w:tcPr>
-            <w:tcW w:w="1271" w:type="dxa"/>
+            <w:tcW w:w="1413" w:type="dxa"/>
             <w:shd w:val="clear" w:color="auto" w:fill="BFBFBF" w:themeFill="background1" w:themeFillShade="BF"/>
           </w:tcPr>
           <w:p>
@@ -8562,43 +8567,53 @@
                 <w:b/>
                 <w:bCs/>
               </w:rPr>
-              <w:t>IV6</w:t>
-            </w:r>
-          </w:p>
-        </w:tc>
-        <w:tc>
-          <w:tcPr>
-            <w:tcW w:w="1074" w:type="dxa"/>
-          </w:tcPr>
-          <w:p/>
+              <w:t>IV</w:t>
+            </w:r>
+          </w:p>
+        </w:tc>
+        <w:tc>
+          <w:tcPr>
+            <w:tcW w:w="932" w:type="dxa"/>
+          </w:tcPr>
+          <w:p>
+            <w:r>
+              <w:t>+</w:t>
+            </w:r>
+          </w:p>
         </w:tc>
         <w:tc>
           <w:tcPr>
             <w:tcW w:w="1165" w:type="dxa"/>
           </w:tcPr>
-          <w:p/>
+          <w:p>
+            <w:r>
+              <w:t>PC</w:t>
+            </w:r>
+          </w:p>
         </w:tc>
         <w:tc>
           <w:tcPr>
             <w:tcW w:w="1288" w:type="dxa"/>
           </w:tcPr>
-          <w:p/>
+          <w:p>
+            <w:r>
+              <w:t>PC</w:t>
+            </w:r>
+          </w:p>
         </w:tc>
         <w:tc>
           <w:tcPr>
             <w:tcW w:w="1188" w:type="dxa"/>
           </w:tcPr>
-          <w:p/>
+          <w:p>
+            <w:r>
+              <w:t>+</w:t>
+            </w:r>
+          </w:p>
         </w:tc>
         <w:tc>
           <w:tcPr>
             <w:tcW w:w="1191" w:type="dxa"/>
-          </w:tcPr>
-          <w:p/>
-        </w:tc>
-        <w:tc>
-          <w:tcPr>
-            <w:tcW w:w="1288" w:type="dxa"/>
           </w:tcPr>
           <w:p/>
         </w:tc>
@@ -8612,7 +8627,7 @@
       <w:tr>
         <w:tc>
           <w:tcPr>
-            <w:tcW w:w="1271" w:type="dxa"/>
+            <w:tcW w:w="1413" w:type="dxa"/>
             <w:shd w:val="clear" w:color="auto" w:fill="BFBFBF" w:themeFill="background1" w:themeFillShade="BF"/>
           </w:tcPr>
           <w:p>
@@ -8627,13 +8642,13 @@
                 <w:b/>
                 <w:bCs/>
               </w:rPr>
-              <w:t>IV7</w:t>
-            </w:r>
-          </w:p>
-        </w:tc>
-        <w:tc>
-          <w:tcPr>
-            <w:tcW w:w="1074" w:type="dxa"/>
+              <w:t>IV6</w:t>
+            </w:r>
+          </w:p>
+        </w:tc>
+        <w:tc>
+          <w:tcPr>
+            <w:tcW w:w="932" w:type="dxa"/>
           </w:tcPr>
           <w:p/>
         </w:tc>
@@ -8641,29 +8656,35 @@
           <w:tcPr>
             <w:tcW w:w="1165" w:type="dxa"/>
           </w:tcPr>
-          <w:p/>
+          <w:p>
+            <w:r>
+              <w:t>+</w:t>
+            </w:r>
+          </w:p>
         </w:tc>
         <w:tc>
           <w:tcPr>
             <w:tcW w:w="1288" w:type="dxa"/>
           </w:tcPr>
-          <w:p/>
+          <w:p>
+            <w:r>
+              <w:t>+</w:t>
+            </w:r>
+          </w:p>
         </w:tc>
         <w:tc>
           <w:tcPr>
             <w:tcW w:w="1188" w:type="dxa"/>
           </w:tcPr>
-          <w:p/>
+          <w:p>
+            <w:r>
+              <w:t>+</w:t>
+            </w:r>
+          </w:p>
         </w:tc>
         <w:tc>
           <w:tcPr>
             <w:tcW w:w="1191" w:type="dxa"/>
-          </w:tcPr>
-          <w:p/>
-        </w:tc>
-        <w:tc>
-          <w:tcPr>
-            <w:tcW w:w="1288" w:type="dxa"/>
           </w:tcPr>
           <w:p/>
         </w:tc>
@@ -8677,7 +8698,7 @@
       <w:tr>
         <w:tc>
           <w:tcPr>
-            <w:tcW w:w="1271" w:type="dxa"/>
+            <w:tcW w:w="1413" w:type="dxa"/>
             <w:shd w:val="clear" w:color="auto" w:fill="BFBFBF" w:themeFill="background1" w:themeFillShade="BF"/>
           </w:tcPr>
           <w:p>
@@ -8692,13 +8713,13 @@
                 <w:b/>
                 <w:bCs/>
               </w:rPr>
-              <w:t>IV65, IV43, IV42</w:t>
-            </w:r>
-          </w:p>
-        </w:tc>
-        <w:tc>
-          <w:tcPr>
-            <w:tcW w:w="1074" w:type="dxa"/>
+              <w:t>IV7</w:t>
+            </w:r>
+          </w:p>
+        </w:tc>
+        <w:tc>
+          <w:tcPr>
+            <w:tcW w:w="932" w:type="dxa"/>
           </w:tcPr>
           <w:p/>
         </w:tc>
@@ -8718,17 +8739,15 @@
           <w:tcPr>
             <w:tcW w:w="1188" w:type="dxa"/>
           </w:tcPr>
-          <w:p/>
+          <w:p>
+            <w:r>
+              <w:t>+</w:t>
+            </w:r>
+          </w:p>
         </w:tc>
         <w:tc>
           <w:tcPr>
             <w:tcW w:w="1191" w:type="dxa"/>
-          </w:tcPr>
-          <w:p/>
-        </w:tc>
-        <w:tc>
-          <w:tcPr>
-            <w:tcW w:w="1288" w:type="dxa"/>
           </w:tcPr>
           <w:p/>
         </w:tc>
@@ -8742,7 +8761,7 @@
       <w:tr>
         <w:tc>
           <w:tcPr>
-            <w:tcW w:w="1271" w:type="dxa"/>
+            <w:tcW w:w="1413" w:type="dxa"/>
             <w:shd w:val="clear" w:color="auto" w:fill="BFBFBF" w:themeFill="background1" w:themeFillShade="BF"/>
           </w:tcPr>
           <w:p>
@@ -8757,13 +8776,13 @@
                 <w:b/>
                 <w:bCs/>
               </w:rPr>
-              <w:t>II</w:t>
-            </w:r>
-          </w:p>
-        </w:tc>
-        <w:tc>
-          <w:tcPr>
-            <w:tcW w:w="1074" w:type="dxa"/>
+              <w:t>IV65, IV43, IV42</w:t>
+            </w:r>
+          </w:p>
+        </w:tc>
+        <w:tc>
+          <w:tcPr>
+            <w:tcW w:w="932" w:type="dxa"/>
           </w:tcPr>
           <w:p/>
         </w:tc>
@@ -8783,17 +8802,15 @@
           <w:tcPr>
             <w:tcW w:w="1188" w:type="dxa"/>
           </w:tcPr>
-          <w:p/>
+          <w:p>
+            <w:r>
+              <w:t>+</w:t>
+            </w:r>
+          </w:p>
         </w:tc>
         <w:tc>
           <w:tcPr>
             <w:tcW w:w="1191" w:type="dxa"/>
-          </w:tcPr>
-          <w:p/>
-        </w:tc>
-        <w:tc>
-          <w:tcPr>
-            <w:tcW w:w="1288" w:type="dxa"/>
           </w:tcPr>
           <w:p/>
         </w:tc>
@@ -8807,7 +8824,7 @@
       <w:tr>
         <w:tc>
           <w:tcPr>
-            <w:tcW w:w="1271" w:type="dxa"/>
+            <w:tcW w:w="1413" w:type="dxa"/>
             <w:shd w:val="clear" w:color="auto" w:fill="BFBFBF" w:themeFill="background1" w:themeFillShade="BF"/>
           </w:tcPr>
           <w:p>
@@ -8822,13 +8839,13 @@
                 <w:b/>
                 <w:bCs/>
               </w:rPr>
-              <w:t>II Imperf.</w:t>
-            </w:r>
-          </w:p>
-        </w:tc>
-        <w:tc>
-          <w:tcPr>
-            <w:tcW w:w="1074" w:type="dxa"/>
+              <w:t>II</w:t>
+            </w:r>
+          </w:p>
+        </w:tc>
+        <w:tc>
+          <w:tcPr>
+            <w:tcW w:w="932" w:type="dxa"/>
           </w:tcPr>
           <w:p/>
         </w:tc>
@@ -8836,13 +8853,7 @@
           <w:tcPr>
             <w:tcW w:w="1165" w:type="dxa"/>
           </w:tcPr>
-          <w:p>
-            <w:pPr>
-              <w:rPr>
-                <w:lang w:val="ru-RU"/>
-              </w:rPr>
-            </w:pPr>
-          </w:p>
+          <w:p/>
         </w:tc>
         <w:tc>
           <w:tcPr>
@@ -8854,17 +8865,15 @@
           <w:tcPr>
             <w:tcW w:w="1188" w:type="dxa"/>
           </w:tcPr>
-          <w:p/>
+          <w:p>
+            <w:r>
+              <w:t>+</w:t>
+            </w:r>
+          </w:p>
         </w:tc>
         <w:tc>
           <w:tcPr>
             <w:tcW w:w="1191" w:type="dxa"/>
-          </w:tcPr>
-          <w:p/>
-        </w:tc>
-        <w:tc>
-          <w:tcPr>
-            <w:tcW w:w="1288" w:type="dxa"/>
           </w:tcPr>
           <w:p/>
         </w:tc>
@@ -8878,7 +8887,7 @@
       <w:tr>
         <w:tc>
           <w:tcPr>
-            <w:tcW w:w="1271" w:type="dxa"/>
+            <w:tcW w:w="1413" w:type="dxa"/>
             <w:shd w:val="clear" w:color="auto" w:fill="BFBFBF" w:themeFill="background1" w:themeFillShade="BF"/>
           </w:tcPr>
           <w:p>
@@ -8899,7 +8908,7 @@
         </w:tc>
         <w:tc>
           <w:tcPr>
-            <w:tcW w:w="1074" w:type="dxa"/>
+            <w:tcW w:w="932" w:type="dxa"/>
           </w:tcPr>
           <w:p/>
         </w:tc>
@@ -8907,29 +8916,31 @@
           <w:tcPr>
             <w:tcW w:w="1165" w:type="dxa"/>
           </w:tcPr>
+          <w:p>
+            <w:r>
+              <w:t>PC</w:t>
+            </w:r>
+          </w:p>
+        </w:tc>
+        <w:tc>
+          <w:tcPr>
+            <w:tcW w:w="1288" w:type="dxa"/>
+          </w:tcPr>
           <w:p/>
         </w:tc>
         <w:tc>
           <w:tcPr>
-            <w:tcW w:w="1288" w:type="dxa"/>
-          </w:tcPr>
-          <w:p/>
-        </w:tc>
-        <w:tc>
-          <w:tcPr>
             <w:tcW w:w="1188" w:type="dxa"/>
           </w:tcPr>
-          <w:p/>
+          <w:p>
+            <w:r>
+              <w:t>+</w:t>
+            </w:r>
+          </w:p>
         </w:tc>
         <w:tc>
           <w:tcPr>
             <w:tcW w:w="1191" w:type="dxa"/>
-          </w:tcPr>
-          <w:p/>
-        </w:tc>
-        <w:tc>
-          <w:tcPr>
-            <w:tcW w:w="1288" w:type="dxa"/>
           </w:tcPr>
           <w:p/>
         </w:tc>
@@ -8943,7 +8954,7 @@
       <w:tr>
         <w:tc>
           <w:tcPr>
-            <w:tcW w:w="1271" w:type="dxa"/>
+            <w:tcW w:w="1413" w:type="dxa"/>
             <w:shd w:val="clear" w:color="auto" w:fill="BFBFBF" w:themeFill="background1" w:themeFillShade="BF"/>
           </w:tcPr>
           <w:p>
@@ -8964,7 +8975,7 @@
         </w:tc>
         <w:tc>
           <w:tcPr>
-            <w:tcW w:w="1074" w:type="dxa"/>
+            <w:tcW w:w="932" w:type="dxa"/>
           </w:tcPr>
           <w:p/>
         </w:tc>
@@ -8984,17 +8995,15 @@
           <w:tcPr>
             <w:tcW w:w="1188" w:type="dxa"/>
           </w:tcPr>
-          <w:p/>
+          <w:p>
+            <w:r>
+              <w:t>+</w:t>
+            </w:r>
+          </w:p>
         </w:tc>
         <w:tc>
           <w:tcPr>
             <w:tcW w:w="1191" w:type="dxa"/>
-          </w:tcPr>
-          <w:p/>
-        </w:tc>
-        <w:tc>
-          <w:tcPr>
-            <w:tcW w:w="1288" w:type="dxa"/>
           </w:tcPr>
           <w:p/>
         </w:tc>
@@ -9008,7 +9017,7 @@
       <w:tr>
         <w:tc>
           <w:tcPr>
-            <w:tcW w:w="1271" w:type="dxa"/>
+            <w:tcW w:w="1413" w:type="dxa"/>
             <w:shd w:val="clear" w:color="auto" w:fill="BFBFBF" w:themeFill="background1" w:themeFillShade="BF"/>
           </w:tcPr>
           <w:p>
@@ -9023,13 +9032,13 @@
                 <w:b/>
                 <w:bCs/>
               </w:rPr>
-              <w:t>II65, II43, II42</w:t>
-            </w:r>
-          </w:p>
-        </w:tc>
-        <w:tc>
-          <w:tcPr>
-            <w:tcW w:w="1074" w:type="dxa"/>
+              <w:t>II65</w:t>
+            </w:r>
+          </w:p>
+        </w:tc>
+        <w:tc>
+          <w:tcPr>
+            <w:tcW w:w="932" w:type="dxa"/>
           </w:tcPr>
           <w:p/>
         </w:tc>
@@ -9037,29 +9046,31 @@
           <w:tcPr>
             <w:tcW w:w="1165" w:type="dxa"/>
           </w:tcPr>
+          <w:p>
+            <w:r>
+              <w:t>PC</w:t>
+            </w:r>
+          </w:p>
+        </w:tc>
+        <w:tc>
+          <w:tcPr>
+            <w:tcW w:w="1288" w:type="dxa"/>
+          </w:tcPr>
           <w:p/>
         </w:tc>
         <w:tc>
           <w:tcPr>
-            <w:tcW w:w="1288" w:type="dxa"/>
-          </w:tcPr>
-          <w:p/>
-        </w:tc>
-        <w:tc>
-          <w:tcPr>
             <w:tcW w:w="1188" w:type="dxa"/>
           </w:tcPr>
-          <w:p/>
+          <w:p>
+            <w:r>
+              <w:t>+</w:t>
+            </w:r>
+          </w:p>
         </w:tc>
         <w:tc>
           <w:tcPr>
             <w:tcW w:w="1191" w:type="dxa"/>
-          </w:tcPr>
-          <w:p/>
-        </w:tc>
-        <w:tc>
-          <w:tcPr>
-            <w:tcW w:w="1288" w:type="dxa"/>
           </w:tcPr>
           <w:p/>
         </w:tc>
@@ -9073,7 +9084,7 @@
       <w:tr>
         <w:tc>
           <w:tcPr>
-            <w:tcW w:w="1271" w:type="dxa"/>
+            <w:tcW w:w="1413" w:type="dxa"/>
             <w:shd w:val="clear" w:color="auto" w:fill="BFBFBF" w:themeFill="background1" w:themeFillShade="BF"/>
           </w:tcPr>
           <w:p>
@@ -9088,42 +9099,13 @@
                 <w:b/>
                 <w:bCs/>
               </w:rPr>
-              <w:t>V-IV</w:t>
-            </w:r>
-            <w:r>
-              <w:rPr>
-                <w:b/>
-                <w:bCs/>
-              </w:rPr>
-              <w:t xml:space="preserve"> </w:t>
-            </w:r>
-            <w:commentRangeStart w:id="55"/>
-            <w:r>
-              <w:rPr>
-                <w:b/>
-                <w:bCs/>
-              </w:rPr>
-              <w:t>with pedal</w:t>
-            </w:r>
-            <w:commentRangeEnd w:id="55"/>
-            <w:r>
-              <w:rPr>
-                <w:rStyle w:val="CommentReference"/>
-              </w:rPr>
-              <w:commentReference w:id="55"/>
-            </w:r>
-            <w:r>
-              <w:rPr>
-                <w:b/>
-                <w:bCs/>
-              </w:rPr>
-              <w:t xml:space="preserve"> I</w:t>
-            </w:r>
-          </w:p>
-        </w:tc>
-        <w:tc>
-          <w:tcPr>
-            <w:tcW w:w="1074" w:type="dxa"/>
+              <w:t>II43</w:t>
+            </w:r>
+          </w:p>
+        </w:tc>
+        <w:tc>
+          <w:tcPr>
+            <w:tcW w:w="932" w:type="dxa"/>
           </w:tcPr>
           <w:p/>
         </w:tc>
@@ -9131,11 +9113,7 @@
           <w:tcPr>
             <w:tcW w:w="1165" w:type="dxa"/>
           </w:tcPr>
-          <w:p>
-            <w:r>
-              <w:t>F</w:t>
-            </w:r>
-          </w:p>
+          <w:p/>
         </w:tc>
         <w:tc>
           <w:tcPr>
@@ -9152,12 +9130,6 @@
         <w:tc>
           <w:tcPr>
             <w:tcW w:w="1191" w:type="dxa"/>
-          </w:tcPr>
-          <w:p/>
-        </w:tc>
-        <w:tc>
-          <w:tcPr>
-            <w:tcW w:w="1288" w:type="dxa"/>
           </w:tcPr>
           <w:p/>
         </w:tc>
@@ -9171,7 +9143,7 @@
       <w:tr>
         <w:tc>
           <w:tcPr>
-            <w:tcW w:w="1271" w:type="dxa"/>
+            <w:tcW w:w="1413" w:type="dxa"/>
             <w:shd w:val="clear" w:color="auto" w:fill="BFBFBF" w:themeFill="background1" w:themeFillShade="BF"/>
           </w:tcPr>
           <w:p>
@@ -9186,13 +9158,13 @@
                 <w:b/>
                 <w:bCs/>
               </w:rPr>
-              <w:t>V/I64-V42</w:t>
-            </w:r>
-          </w:p>
-        </w:tc>
-        <w:tc>
-          <w:tcPr>
-            <w:tcW w:w="1074" w:type="dxa"/>
+              <w:t>II42</w:t>
+            </w:r>
+          </w:p>
+        </w:tc>
+        <w:tc>
+          <w:tcPr>
+            <w:tcW w:w="932" w:type="dxa"/>
           </w:tcPr>
           <w:p/>
         </w:tc>
@@ -9214,19 +9186,13 @@
           </w:tcPr>
           <w:p>
             <w:r>
-              <w:t>N</w:t>
+              <w:t>-</w:t>
             </w:r>
           </w:p>
         </w:tc>
         <w:tc>
           <w:tcPr>
             <w:tcW w:w="1191" w:type="dxa"/>
-          </w:tcPr>
-          <w:p/>
-        </w:tc>
-        <w:tc>
-          <w:tcPr>
-            <w:tcW w:w="1288" w:type="dxa"/>
           </w:tcPr>
           <w:p/>
         </w:tc>
@@ -9239,6 +9205,524 @@
       </w:tr>
     </w:tbl>
     <w:p/>
+    <w:tbl>
+      <w:tblPr>
+        <w:tblStyle w:val="TableGrid"/>
+        <w:tblW w:w="0" w:type="auto"/>
+        <w:tblLook w:val="04A0" w:firstRow="1" w:lastRow="0" w:firstColumn="1" w:lastColumn="0" w:noHBand="0" w:noVBand="1"/>
+      </w:tblPr>
+      <w:tblGrid>
+        <w:gridCol w:w="1935"/>
+        <w:gridCol w:w="1936"/>
+        <w:gridCol w:w="1936"/>
+        <w:gridCol w:w="1936"/>
+        <w:gridCol w:w="1936"/>
+      </w:tblGrid>
+      <w:tr>
+        <w:tc>
+          <w:tcPr>
+            <w:tcW w:w="1935" w:type="dxa"/>
+            <w:shd w:val="clear" w:color="auto" w:fill="D9D9D9" w:themeFill="background1" w:themeFillShade="D9"/>
+          </w:tcPr>
+          <w:p>
+            <w:pPr>
+              <w:rPr>
+                <w:b/>
+                <w:bCs/>
+              </w:rPr>
+            </w:pPr>
+            <w:r>
+              <w:rPr>
+                <w:b/>
+                <w:bCs/>
+              </w:rPr>
+              <w:t>Cadence</w:t>
+            </w:r>
+          </w:p>
+        </w:tc>
+        <w:tc>
+          <w:tcPr>
+            <w:tcW w:w="1936" w:type="dxa"/>
+            <w:shd w:val="clear" w:color="auto" w:fill="D9D9D9" w:themeFill="background1" w:themeFillShade="D9"/>
+          </w:tcPr>
+          <w:p>
+            <w:pPr>
+              <w:jc w:val="center"/>
+              <w:rPr>
+                <w:b/>
+                <w:bCs/>
+              </w:rPr>
+            </w:pPr>
+            <w:r>
+              <w:rPr>
+                <w:b/>
+                <w:bCs/>
+              </w:rPr>
+              <w:t>Single phrase</w:t>
+            </w:r>
+          </w:p>
+        </w:tc>
+        <w:tc>
+          <w:tcPr>
+            <w:tcW w:w="1936" w:type="dxa"/>
+            <w:shd w:val="clear" w:color="auto" w:fill="D9D9D9" w:themeFill="background1" w:themeFillShade="D9"/>
+          </w:tcPr>
+          <w:p>
+            <w:pPr>
+              <w:jc w:val="center"/>
+              <w:rPr>
+                <w:b/>
+                <w:bCs/>
+              </w:rPr>
+            </w:pPr>
+            <w:r>
+              <w:rPr>
+                <w:b/>
+                <w:bCs/>
+              </w:rPr>
+              <w:t>Nonfinal phrase</w:t>
+            </w:r>
+          </w:p>
+        </w:tc>
+        <w:tc>
+          <w:tcPr>
+            <w:tcW w:w="1936" w:type="dxa"/>
+            <w:shd w:val="clear" w:color="auto" w:fill="D9D9D9" w:themeFill="background1" w:themeFillShade="D9"/>
+          </w:tcPr>
+          <w:p>
+            <w:pPr>
+              <w:jc w:val="center"/>
+              <w:rPr>
+                <w:b/>
+                <w:bCs/>
+              </w:rPr>
+            </w:pPr>
+            <w:r>
+              <w:rPr>
+                <w:b/>
+                <w:bCs/>
+              </w:rPr>
+              <w:t>Final phrase</w:t>
+            </w:r>
+          </w:p>
+        </w:tc>
+        <w:tc>
+          <w:tcPr>
+            <w:tcW w:w="1936" w:type="dxa"/>
+            <w:shd w:val="clear" w:color="auto" w:fill="D9D9D9" w:themeFill="background1" w:themeFillShade="D9"/>
+          </w:tcPr>
+          <w:p>
+            <w:pPr>
+              <w:jc w:val="center"/>
+              <w:rPr>
+                <w:b/>
+                <w:bCs/>
+              </w:rPr>
+            </w:pPr>
+            <w:r>
+              <w:rPr>
+                <w:b/>
+                <w:bCs/>
+              </w:rPr>
+              <w:t>Inside phrase</w:t>
+            </w:r>
+          </w:p>
+        </w:tc>
+      </w:tr>
+      <w:tr>
+        <w:tc>
+          <w:tcPr>
+            <w:tcW w:w="1935" w:type="dxa"/>
+            <w:shd w:val="clear" w:color="auto" w:fill="D9D9D9" w:themeFill="background1" w:themeFillShade="D9"/>
+          </w:tcPr>
+          <w:p>
+            <w:pPr>
+              <w:rPr>
+                <w:b/>
+                <w:bCs/>
+              </w:rPr>
+            </w:pPr>
+            <w:r>
+              <w:rPr>
+                <w:b/>
+                <w:bCs/>
+              </w:rPr>
+              <w:t>PAC</w:t>
+            </w:r>
+          </w:p>
+        </w:tc>
+        <w:tc>
+          <w:tcPr>
+            <w:tcW w:w="1936" w:type="dxa"/>
+          </w:tcPr>
+          <w:p>
+            <w:pPr>
+              <w:jc w:val="center"/>
+            </w:pPr>
+            <w:r>
+              <w:t>+</w:t>
+            </w:r>
+          </w:p>
+        </w:tc>
+        <w:tc>
+          <w:tcPr>
+            <w:tcW w:w="1936" w:type="dxa"/>
+          </w:tcPr>
+          <w:p>
+            <w:pPr>
+              <w:jc w:val="center"/>
+            </w:pPr>
+            <w:r>
+              <w:t>+</w:t>
+            </w:r>
+          </w:p>
+        </w:tc>
+        <w:tc>
+          <w:tcPr>
+            <w:tcW w:w="1936" w:type="dxa"/>
+          </w:tcPr>
+          <w:p>
+            <w:pPr>
+              <w:jc w:val="center"/>
+            </w:pPr>
+            <w:r>
+              <w:t>+</w:t>
+            </w:r>
+          </w:p>
+        </w:tc>
+        <w:tc>
+          <w:tcPr>
+            <w:tcW w:w="1936" w:type="dxa"/>
+            <w:shd w:val="clear" w:color="auto" w:fill="FFFF00"/>
+          </w:tcPr>
+          <w:p>
+            <w:pPr>
+              <w:jc w:val="center"/>
+            </w:pPr>
+            <w:r>
+              <w:t>-</w:t>
+            </w:r>
+          </w:p>
+        </w:tc>
+      </w:tr>
+      <w:tr>
+        <w:tc>
+          <w:tcPr>
+            <w:tcW w:w="1935" w:type="dxa"/>
+            <w:shd w:val="clear" w:color="auto" w:fill="D9D9D9" w:themeFill="background1" w:themeFillShade="D9"/>
+          </w:tcPr>
+          <w:p>
+            <w:pPr>
+              <w:rPr>
+                <w:b/>
+                <w:bCs/>
+              </w:rPr>
+            </w:pPr>
+            <w:r>
+              <w:rPr>
+                <w:b/>
+                <w:bCs/>
+              </w:rPr>
+              <w:t>IAC</w:t>
+            </w:r>
+          </w:p>
+        </w:tc>
+        <w:tc>
+          <w:tcPr>
+            <w:tcW w:w="1936" w:type="dxa"/>
+          </w:tcPr>
+          <w:p>
+            <w:pPr>
+              <w:jc w:val="center"/>
+            </w:pPr>
+            <w:r>
+              <w:t>+</w:t>
+            </w:r>
+          </w:p>
+        </w:tc>
+        <w:tc>
+          <w:tcPr>
+            <w:tcW w:w="1936" w:type="dxa"/>
+          </w:tcPr>
+          <w:p>
+            <w:pPr>
+              <w:jc w:val="center"/>
+            </w:pPr>
+            <w:r>
+              <w:t>+</w:t>
+            </w:r>
+          </w:p>
+        </w:tc>
+        <w:tc>
+          <w:tcPr>
+            <w:tcW w:w="1936" w:type="dxa"/>
+          </w:tcPr>
+          <w:p>
+            <w:pPr>
+              <w:jc w:val="center"/>
+            </w:pPr>
+            <w:r>
+              <w:t>+</w:t>
+            </w:r>
+          </w:p>
+        </w:tc>
+        <w:tc>
+          <w:tcPr>
+            <w:tcW w:w="1936" w:type="dxa"/>
+          </w:tcPr>
+          <w:p>
+            <w:pPr>
+              <w:jc w:val="center"/>
+            </w:pPr>
+            <w:r>
+              <w:t>+</w:t>
+            </w:r>
+          </w:p>
+        </w:tc>
+      </w:tr>
+      <w:tr>
+        <w:tc>
+          <w:tcPr>
+            <w:tcW w:w="1935" w:type="dxa"/>
+            <w:shd w:val="clear" w:color="auto" w:fill="D9D9D9" w:themeFill="background1" w:themeFillShade="D9"/>
+          </w:tcPr>
+          <w:p>
+            <w:pPr>
+              <w:rPr>
+                <w:b/>
+                <w:bCs/>
+              </w:rPr>
+            </w:pPr>
+            <w:r>
+              <w:rPr>
+                <w:b/>
+                <w:bCs/>
+              </w:rPr>
+              <w:t>HC</w:t>
+            </w:r>
+          </w:p>
+        </w:tc>
+        <w:tc>
+          <w:tcPr>
+            <w:tcW w:w="1936" w:type="dxa"/>
+          </w:tcPr>
+          <w:p>
+            <w:pPr>
+              <w:jc w:val="center"/>
+            </w:pPr>
+            <w:r>
+              <w:t>+</w:t>
+            </w:r>
+          </w:p>
+        </w:tc>
+        <w:tc>
+          <w:tcPr>
+            <w:tcW w:w="1936" w:type="dxa"/>
+          </w:tcPr>
+          <w:p>
+            <w:pPr>
+              <w:jc w:val="center"/>
+            </w:pPr>
+            <w:r>
+              <w:t>+</w:t>
+            </w:r>
+          </w:p>
+        </w:tc>
+        <w:tc>
+          <w:tcPr>
+            <w:tcW w:w="1936" w:type="dxa"/>
+          </w:tcPr>
+          <w:p>
+            <w:pPr>
+              <w:jc w:val="center"/>
+            </w:pPr>
+            <w:r>
+              <w:t>+</w:t>
+            </w:r>
+          </w:p>
+        </w:tc>
+        <w:tc>
+          <w:tcPr>
+            <w:tcW w:w="1936" w:type="dxa"/>
+          </w:tcPr>
+          <w:p>
+            <w:pPr>
+              <w:jc w:val="center"/>
+            </w:pPr>
+            <w:r>
+              <w:t>+</w:t>
+            </w:r>
+          </w:p>
+        </w:tc>
+      </w:tr>
+      <w:tr>
+        <w:tc>
+          <w:tcPr>
+            <w:tcW w:w="1935" w:type="dxa"/>
+            <w:shd w:val="clear" w:color="auto" w:fill="D9D9D9" w:themeFill="background1" w:themeFillShade="D9"/>
+          </w:tcPr>
+          <w:p>
+            <w:pPr>
+              <w:rPr>
+                <w:b/>
+                <w:bCs/>
+              </w:rPr>
+            </w:pPr>
+            <w:r>
+              <w:rPr>
+                <w:b/>
+                <w:bCs/>
+              </w:rPr>
+              <w:t>PC</w:t>
+            </w:r>
+          </w:p>
+        </w:tc>
+        <w:tc>
+          <w:tcPr>
+            <w:tcW w:w="1936" w:type="dxa"/>
+          </w:tcPr>
+          <w:p>
+            <w:pPr>
+              <w:jc w:val="center"/>
+            </w:pPr>
+            <w:r>
+              <w:t>+</w:t>
+            </w:r>
+          </w:p>
+        </w:tc>
+        <w:tc>
+          <w:tcPr>
+            <w:tcW w:w="1936" w:type="dxa"/>
+          </w:tcPr>
+          <w:p>
+            <w:pPr>
+              <w:jc w:val="center"/>
+            </w:pPr>
+            <w:r>
+              <w:t>+</w:t>
+            </w:r>
+          </w:p>
+        </w:tc>
+        <w:tc>
+          <w:tcPr>
+            <w:tcW w:w="1936" w:type="dxa"/>
+          </w:tcPr>
+          <w:p>
+            <w:pPr>
+              <w:jc w:val="center"/>
+            </w:pPr>
+            <w:r>
+              <w:t>+</w:t>
+            </w:r>
+          </w:p>
+        </w:tc>
+        <w:tc>
+          <w:tcPr>
+            <w:tcW w:w="1936" w:type="dxa"/>
+          </w:tcPr>
+          <w:p>
+            <w:pPr>
+              <w:jc w:val="center"/>
+            </w:pPr>
+            <w:r>
+              <w:t>+</w:t>
+            </w:r>
+          </w:p>
+        </w:tc>
+      </w:tr>
+      <w:tr>
+        <w:tc>
+          <w:tcPr>
+            <w:tcW w:w="1935" w:type="dxa"/>
+            <w:shd w:val="clear" w:color="auto" w:fill="D9D9D9" w:themeFill="background1" w:themeFillShade="D9"/>
+          </w:tcPr>
+          <w:p>
+            <w:pPr>
+              <w:rPr>
+                <w:b/>
+                <w:bCs/>
+              </w:rPr>
+            </w:pPr>
+            <w:r>
+              <w:rPr>
+                <w:b/>
+                <w:bCs/>
+              </w:rPr>
+              <w:t>DC</w:t>
+            </w:r>
+          </w:p>
+        </w:tc>
+        <w:tc>
+          <w:tcPr>
+            <w:tcW w:w="1936" w:type="dxa"/>
+          </w:tcPr>
+          <w:p>
+            <w:pPr>
+              <w:jc w:val="center"/>
+            </w:pPr>
+            <w:r>
+              <w:t>+</w:t>
+            </w:r>
+          </w:p>
+        </w:tc>
+        <w:tc>
+          <w:tcPr>
+            <w:tcW w:w="1936" w:type="dxa"/>
+          </w:tcPr>
+          <w:p>
+            <w:pPr>
+              <w:jc w:val="center"/>
+            </w:pPr>
+            <w:r>
+              <w:t>+</w:t>
+            </w:r>
+          </w:p>
+        </w:tc>
+        <w:tc>
+          <w:tcPr>
+            <w:tcW w:w="1936" w:type="dxa"/>
+          </w:tcPr>
+          <w:p>
+            <w:pPr>
+              <w:jc w:val="center"/>
+            </w:pPr>
+            <w:r>
+              <w:t>+</w:t>
+            </w:r>
+          </w:p>
+        </w:tc>
+        <w:tc>
+          <w:tcPr>
+            <w:tcW w:w="1936" w:type="dxa"/>
+          </w:tcPr>
+          <w:p>
+            <w:pPr>
+              <w:jc w:val="center"/>
+            </w:pPr>
+            <w:r>
+              <w:t>+</w:t>
+            </w:r>
+          </w:p>
+        </w:tc>
+      </w:tr>
+    </w:tbl>
+    <w:p/>
+    <w:p>
+      <w:r>
+        <w:t>PAC is always on strong beat (1 or 3 in time 4/4).</w:t>
+      </w:r>
+    </w:p>
+    <w:p>
+      <w:r>
+        <w:t xml:space="preserve">PAC is allowed inside phrase if tonic chord is on </w:t>
+      </w:r>
+      <w:r>
+        <w:t xml:space="preserve">weak </w:t>
+      </w:r>
+      <w:r>
+        <w:t>beat.</w:t>
+      </w:r>
+    </w:p>
     <w:p>
       <w:r>
         <w:t>Cadence categories:</w:t>
@@ -9350,6 +9834,7 @@
         </w:numPr>
       </w:pPr>
       <w:r>
+        <w:lastRenderedPageBreak/>
         <w:t>Perfect (both chords are in root position and have tonic in highest voice)</w:t>
       </w:r>
     </w:p>
@@ -9394,7 +9879,7 @@
 
 <file path=word/comments.xml><?xml version="1.0" encoding="utf-8"?>
 <w:comments xmlns:wpc="http://schemas.microsoft.com/office/word/2010/wordprocessingCanvas" xmlns:cx="http://schemas.microsoft.com/office/drawing/2014/chartex" xmlns:cx1="http://schemas.microsoft.com/office/drawing/2015/9/8/chartex" xmlns:cx2="http://schemas.microsoft.com/office/drawing/2015/10/21/chartex" xmlns:cx3="http://schemas.microsoft.com/office/drawing/2016/5/9/chartex" xmlns:cx4="http://schemas.microsoft.com/office/drawing/2016/5/10/chartex" xmlns:cx5="http://schemas.microsoft.com/office/drawing/2016/5/11/chartex" xmlns:cx6="http://schemas.microsoft.com/office/drawing/2016/5/12/chartex" xmlns:cx7="http://schemas.microsoft.com/office/drawing/2016/5/13/chartex" xmlns:cx8="http://schemas.microsoft.com/office/drawing/2016/5/14/chartex" xmlns:mc="http://schemas.openxmlformats.org/markup-compatibility/2006" xmlns:aink="http://schemas.microsoft.com/office/drawing/2016/ink" xmlns:am3d="http://schemas.microsoft.com/office/drawing/2017/model3d" xmlns:o="urn:schemas-microsoft-com:office:office" xmlns:r="http://schemas.openxmlformats.org/officeDocument/2006/relationships" xmlns:m="http://schemas.openxmlformats.org/officeDocument/2006/math" xmlns:v="urn:schemas-microsoft-com:vml" xmlns:wp14="http://schemas.microsoft.com/office/word/2010/wordprocessingDrawing" xmlns:wp="http://schemas.openxmlformats.org/drawingml/2006/wordprocessingDrawing" xmlns:w10="urn:schemas-microsoft-com:office:word" xmlns:w="http://schemas.openxmlformats.org/wordprocessingml/2006/main" xmlns:w14="http://schemas.microsoft.com/office/word/2010/wordml" xmlns:w15="http://schemas.microsoft.com/office/word/2012/wordml" xmlns:w16cid="http://schemas.microsoft.com/office/word/2016/wordml/cid" xmlns:w16se="http://schemas.microsoft.com/office/word/2015/wordml/symex" xmlns:wpg="http://schemas.microsoft.com/office/word/2010/wordprocessingGroup" xmlns:wpi="http://schemas.microsoft.com/office/word/2010/wordprocessingInk" xmlns:wne="http://schemas.microsoft.com/office/word/2006/wordml" xmlns:wps="http://schemas.microsoft.com/office/word/2010/wordprocessingShape" mc:Ignorable="w14 w15 w16se w16cid wp14">
-  <w:comment w:id="4" w:author="Rualark" w:date="2020-01-06T00:37:00Z" w:initials="R">
+  <w:comment w:id="3" w:author="Rualark" w:date="2020-01-06T00:37:00Z" w:initials="R">
     <w:p>
       <w:pPr>
         <w:pStyle w:val="CommentText"/>
@@ -9416,7 +9901,7 @@
       </w:r>
     </w:p>
   </w:comment>
-  <w:comment w:id="11" w:author="Rualark" w:date="2019-12-24T01:29:00Z" w:initials="R">
+  <w:comment w:id="10" w:author="Rualark" w:date="2019-12-24T01:29:00Z" w:initials="R">
     <w:p>
       <w:pPr>
         <w:pStyle w:val="CommentText"/>
@@ -9440,7 +9925,7 @@
       </w:r>
     </w:p>
   </w:comment>
-  <w:comment w:id="14" w:author="Rualark" w:date="2020-01-06T01:28:00Z" w:initials="R">
+  <w:comment w:id="13" w:author="Rualark" w:date="2020-01-06T01:28:00Z" w:initials="R">
     <w:p>
       <w:pPr>
         <w:pStyle w:val="CommentText"/>
@@ -9471,7 +9956,7 @@
       </w:r>
     </w:p>
   </w:comment>
-  <w:comment w:id="17" w:author="Rualark" w:date="2019-12-25T23:20:00Z" w:initials="R">
+  <w:comment w:id="16" w:author="Rualark" w:date="2019-12-25T23:20:00Z" w:initials="R">
     <w:p>
       <w:pPr>
         <w:pStyle w:val="CommentText"/>
@@ -9510,7 +9995,7 @@
       </w:r>
     </w:p>
   </w:comment>
-  <w:comment w:id="22" w:author="Rualark" w:date="2019-12-24T00:22:00Z" w:initials="R">
+  <w:comment w:id="21" w:author="Rualark" w:date="2019-12-24T00:22:00Z" w:initials="R">
     <w:p>
       <w:pPr>
         <w:pStyle w:val="CommentText"/>
@@ -9534,7 +10019,7 @@
       </w:r>
     </w:p>
   </w:comment>
-  <w:comment w:id="24" w:author="Rualark" w:date="2019-12-25T23:03:00Z" w:initials="R">
+  <w:comment w:id="23" w:author="Rualark" w:date="2019-12-25T23:03:00Z" w:initials="R">
     <w:p>
       <w:pPr>
         <w:pStyle w:val="CommentText"/>
@@ -9558,7 +10043,7 @@
       </w:r>
     </w:p>
   </w:comment>
-  <w:comment w:id="27" w:author="Rualark" w:date="2019-12-26T00:10:00Z" w:initials="R">
+  <w:comment w:id="26" w:author="Rualark" w:date="2019-12-26T00:10:00Z" w:initials="R">
     <w:p>
       <w:pPr>
         <w:pStyle w:val="CommentText"/>
@@ -9770,7 +10255,7 @@
       </w:r>
     </w:p>
   </w:comment>
-  <w:comment w:id="29" w:author="Rualark" w:date="2019-12-23T00:45:00Z" w:initials="R">
+  <w:comment w:id="28" w:author="Rualark" w:date="2019-12-23T00:45:00Z" w:initials="R">
     <w:p>
       <w:pPr>
         <w:pStyle w:val="CommentText"/>
@@ -9794,7 +10279,7 @@
       </w:r>
     </w:p>
   </w:comment>
-  <w:comment w:id="31" w:author="Rualark" w:date="2019-12-25T01:36:00Z" w:initials="R">
+  <w:comment w:id="30" w:author="Rualark" w:date="2019-12-25T01:36:00Z" w:initials="R">
     <w:p>
       <w:pPr>
         <w:pStyle w:val="CommentText"/>
@@ -9817,7 +10302,7 @@
       </w:r>
     </w:p>
   </w:comment>
-  <w:comment w:id="33" w:author="Rualark" w:date="2019-12-23T00:23:00Z" w:initials="R">
+  <w:comment w:id="32" w:author="Rualark" w:date="2019-12-23T00:23:00Z" w:initials="R">
     <w:p>
       <w:pPr>
         <w:pStyle w:val="CommentText"/>
@@ -9866,7 +10351,7 @@
       </w:r>
     </w:p>
   </w:comment>
-  <w:comment w:id="35" w:author="Rualark" w:date="2019-12-25T01:39:00Z" w:initials="R">
+  <w:comment w:id="34" w:author="Rualark" w:date="2019-12-25T01:39:00Z" w:initials="R">
     <w:p>
       <w:pPr>
         <w:pStyle w:val="CommentText"/>
@@ -9948,7 +10433,7 @@
       </w:r>
     </w:p>
   </w:comment>
-  <w:comment w:id="38" w:author="Rualark" w:date="2019-12-23T22:55:00Z" w:initials="R">
+  <w:comment w:id="37" w:author="Rualark" w:date="2019-12-23T22:55:00Z" w:initials="R">
     <w:p>
       <w:pPr>
         <w:pStyle w:val="CommentText"/>
@@ -9972,7 +10457,7 @@
       </w:r>
     </w:p>
   </w:comment>
-  <w:comment w:id="39" w:author="Rualark" w:date="2019-12-23T23:01:00Z" w:initials="R">
+  <w:comment w:id="38" w:author="Rualark" w:date="2019-12-23T23:01:00Z" w:initials="R">
     <w:p>
       <w:pPr>
         <w:pStyle w:val="CommentText"/>
@@ -9996,7 +10481,7 @@
       </w:r>
     </w:p>
   </w:comment>
-  <w:comment w:id="42" w:author="Rualark" w:date="2019-12-23T22:21:00Z" w:initials="R">
+  <w:comment w:id="41" w:author="Rualark" w:date="2019-12-23T22:21:00Z" w:initials="R">
     <w:p>
       <w:pPr>
         <w:pStyle w:val="CommentText"/>
@@ -10019,7 +10504,7 @@
       </w:r>
     </w:p>
   </w:comment>
-  <w:comment w:id="43" w:author="Rualark" w:date="2019-12-23T22:31:00Z" w:initials="R">
+  <w:comment w:id="42" w:author="Rualark" w:date="2019-12-23T22:31:00Z" w:initials="R">
     <w:p>
       <w:pPr>
         <w:pStyle w:val="CommentText"/>
@@ -10042,7 +10527,7 @@
       </w:r>
     </w:p>
   </w:comment>
-  <w:comment w:id="45" w:author="Rualark" w:date="2019-12-23T22:26:00Z" w:initials="R">
+  <w:comment w:id="44" w:author="Rualark" w:date="2019-12-23T22:26:00Z" w:initials="R">
     <w:p>
       <w:pPr>
         <w:pStyle w:val="CommentText"/>
@@ -10081,7 +10566,7 @@
       </w:r>
     </w:p>
   </w:comment>
-  <w:comment w:id="48" w:author="Rualark" w:date="2019-12-25T23:16:00Z" w:initials="R">
+  <w:comment w:id="47" w:author="Rualark" w:date="2019-12-25T23:16:00Z" w:initials="R">
     <w:p>
       <w:pPr>
         <w:pStyle w:val="CommentText"/>
@@ -10105,7 +10590,7 @@
       </w:r>
     </w:p>
   </w:comment>
-  <w:comment w:id="49" w:author="Rualark" w:date="2019-12-24T23:06:00Z" w:initials="R">
+  <w:comment w:id="48" w:author="Rualark" w:date="2019-12-24T23:06:00Z" w:initials="R">
     <w:p>
       <w:pPr>
         <w:pStyle w:val="CommentText"/>
@@ -10141,7 +10626,7 @@
       </w:r>
     </w:p>
   </w:comment>
-  <w:comment w:id="50" w:author="Rualark" w:date="2019-12-23T00:58:00Z" w:initials="R">
+  <w:comment w:id="49" w:author="Rualark" w:date="2019-12-23T00:58:00Z" w:initials="R">
     <w:p>
       <w:pPr>
         <w:pStyle w:val="CommentText"/>
@@ -10197,7 +10682,7 @@
       </w:r>
     </w:p>
   </w:comment>
-  <w:comment w:id="51" w:author="Rualark" w:date="2019-12-23T00:59:00Z" w:initials="R">
+  <w:comment w:id="50" w:author="Rualark" w:date="2019-12-23T00:59:00Z" w:initials="R">
     <w:p>
       <w:pPr>
         <w:pStyle w:val="CommentText"/>
@@ -10226,7 +10711,7 @@
       </w:r>
     </w:p>
   </w:comment>
-  <w:comment w:id="52" w:author="Rualark" w:date="2019-12-23T01:00:00Z" w:initials="R">
+  <w:comment w:id="51" w:author="Rualark" w:date="2019-12-23T01:00:00Z" w:initials="R">
     <w:p>
       <w:pPr>
         <w:pStyle w:val="CommentText"/>
@@ -10256,7 +10741,7 @@
       </w:r>
     </w:p>
   </w:comment>
-  <w:comment w:id="53" w:author="Rualark" w:date="2019-12-23T01:07:00Z" w:initials="R">
+  <w:comment w:id="52" w:author="Rualark" w:date="2019-12-23T01:07:00Z" w:initials="R">
     <w:p>
       <w:pPr>
         <w:pStyle w:val="CommentText"/>
@@ -10297,62 +10782,6 @@
           <w:lang w:val="ru-RU"/>
         </w:rPr>
         <w:t>можно?</w:t>
-      </w:r>
-    </w:p>
-  </w:comment>
-  <w:comment w:id="55" w:author="Rualark" w:date="2019-12-25T23:46:00Z" w:initials="R">
-    <w:p>
-      <w:pPr>
-        <w:pStyle w:val="CommentText"/>
-        <w:rPr>
-          <w:color w:val="FF0000"/>
-          <w:lang w:val="ru-RU"/>
-        </w:rPr>
-      </w:pPr>
-      <w:r>
-        <w:rPr>
-          <w:rStyle w:val="CommentReference"/>
-          <w:color w:val="FF0000"/>
-        </w:rPr>
-        <w:annotationRef/>
-      </w:r>
-      <w:r>
-        <w:rPr>
-          <w:color w:val="FF0000"/>
-          <w:lang w:val="ru-RU"/>
-        </w:rPr>
-        <w:t>Тут нужен пример и ограничения расписать</w:t>
-      </w:r>
-      <w:r>
-        <w:rPr>
-          <w:color w:val="FF0000"/>
-          <w:lang w:val="ru-RU"/>
-        </w:rPr>
-        <w:t>.</w:t>
-      </w:r>
-    </w:p>
-    <w:p>
-      <w:pPr>
-        <w:pStyle w:val="CommentText"/>
-        <w:rPr>
-          <w:color w:val="FF0000"/>
-          <w:lang w:val="ru-RU"/>
-        </w:rPr>
-      </w:pPr>
-    </w:p>
-    <w:p>
-      <w:pPr>
-        <w:pStyle w:val="CommentText"/>
-        <w:rPr>
-          <w:color w:val="FF0000"/>
-          <w:lang w:val="ru-RU"/>
-        </w:rPr>
-      </w:pPr>
-      <w:r>
-        <w:rPr>
-          <w:lang w:val="ru-RU"/>
-        </w:rPr>
-        <w:t>Разрешена конечная каденция V-IV-I с педалью в басу или сопрано I). Педаль 90% в басу, 10% в сопрано.</w:t>
       </w:r>
     </w:p>
   </w:comment>
@@ -10383,7 +10812,6 @@
   <w15:commentEx w15:paraId="13642022" w15:done="0"/>
   <w15:commentEx w15:paraId="03316B75" w15:done="0"/>
   <w15:commentEx w15:paraId="19F41656" w15:done="0"/>
-  <w15:commentEx w15:paraId="0CBE3C0B" w15:done="0"/>
 </w15:commentsEx>
 </file>
 
@@ -10411,7 +10839,6 @@
   <w16cid:commentId w16cid:paraId="13642022" w16cid:durableId="21AA8FF2"/>
   <w16cid:commentId w16cid:paraId="03316B75" w16cid:durableId="21AA901D"/>
   <w16cid:commentId w16cid:paraId="19F41656" w16cid:durableId="21AA91C7"/>
-  <w16cid:commentId w16cid:paraId="0CBE3C0B" w16cid:durableId="21AE7340"/>
 </w16cid:commentsIds>
 </file>
 
@@ -12786,7 +13213,7 @@
 </file>
 
 <file path=customXml/itemProps1.xml><?xml version="1.0" encoding="utf-8"?>
-<ds:datastoreItem xmlns:ds="http://schemas.openxmlformats.org/officeDocument/2006/customXml" ds:itemID="{893FA194-AA71-449B-8AB4-17FD2D85253E}">
+<ds:datastoreItem xmlns:ds="http://schemas.openxmlformats.org/officeDocument/2006/customXml" ds:itemID="{86565FC3-91D0-449C-AA77-8DF834E86346}">
   <ds:schemaRefs>
     <ds:schemaRef ds:uri="http://schemas.openxmlformats.org/officeDocument/2006/bibliography"/>
   </ds:schemaRefs>

</xml_diff>